<commit_message>
UML diagram and update non functional Requirements
</commit_message>
<xml_diff>
--- a/Documentation/Project Progress Report.docx
+++ b/Documentation/Project Progress Report.docx
@@ -1,6 +1,6 @@
 
 <file path=word/document.xml><?xml version="1.0" encoding="utf-8"?>
-<w:document xmlns:wpc="http://schemas.microsoft.com/office/word/2010/wordprocessingCanvas" xmlns:cx="http://schemas.microsoft.com/office/drawing/2014/chartex" xmlns:cx1="http://schemas.microsoft.com/office/drawing/2015/9/8/chartex" xmlns:cx2="http://schemas.microsoft.com/office/drawing/2015/10/21/chartex" xmlns:cx3="http://schemas.microsoft.com/office/drawing/2016/5/9/chartex" xmlns:cx4="http://schemas.microsoft.com/office/drawing/2016/5/10/chartex" xmlns:cx5="http://schemas.microsoft.com/office/drawing/2016/5/11/chartex" xmlns:cx6="http://schemas.microsoft.com/office/drawing/2016/5/12/chartex" xmlns:cx7="http://schemas.microsoft.com/office/drawing/2016/5/13/chartex" xmlns:cx8="http://schemas.microsoft.com/office/drawing/2016/5/14/chartex" xmlns:mc="http://schemas.openxmlformats.org/markup-compatibility/2006" xmlns:aink="http://schemas.microsoft.com/office/drawing/2016/ink" xmlns:am3d="http://schemas.microsoft.com/office/drawing/2017/model3d" xmlns:o="urn:schemas-microsoft-com:office:office" xmlns:r="http://schemas.openxmlformats.org/officeDocument/2006/relationships" xmlns:m="http://schemas.openxmlformats.org/officeDocument/2006/math" xmlns:v="urn:schemas-microsoft-com:vml" xmlns:wp14="http://schemas.microsoft.com/office/word/2010/wordprocessingDrawing" xmlns:wp="http://schemas.openxmlformats.org/drawingml/2006/wordprocessingDrawing" xmlns:w10="urn:schemas-microsoft-com:office:word" xmlns:w="http://schemas.openxmlformats.org/wordprocessingml/2006/main" xmlns:w14="http://schemas.microsoft.com/office/word/2010/wordml" xmlns:w15="http://schemas.microsoft.com/office/word/2012/wordml" xmlns:w16cid="http://schemas.microsoft.com/office/word/2016/wordml/cid" xmlns:w16se="http://schemas.microsoft.com/office/word/2015/wordml/symex" xmlns:wpg="http://schemas.microsoft.com/office/word/2010/wordprocessingGroup" xmlns:wpi="http://schemas.microsoft.com/office/word/2010/wordprocessingInk" xmlns:wne="http://schemas.microsoft.com/office/word/2006/wordml" xmlns:wps="http://schemas.microsoft.com/office/word/2010/wordprocessingShape" mc:Ignorable="w14 w15 w16se w16cid wp14">
+<w:document xmlns:wpc="http://schemas.microsoft.com/office/word/2010/wordprocessingCanvas" xmlns:mo="http://schemas.microsoft.com/office/mac/office/2008/main" xmlns:mc="http://schemas.openxmlformats.org/markup-compatibility/2006" xmlns:mv="urn:schemas-microsoft-com:mac:vml" xmlns:o="urn:schemas-microsoft-com:office:office" xmlns:r="http://schemas.openxmlformats.org/officeDocument/2006/relationships" xmlns:m="http://schemas.openxmlformats.org/officeDocument/2006/math" xmlns:v="urn:schemas-microsoft-com:vml" xmlns:wp14="http://schemas.microsoft.com/office/word/2010/wordprocessingDrawing" xmlns:wp="http://schemas.openxmlformats.org/drawingml/2006/wordprocessingDrawing" xmlns:w10="urn:schemas-microsoft-com:office:word" xmlns:w="http://schemas.openxmlformats.org/wordprocessingml/2006/main" xmlns:w14="http://schemas.microsoft.com/office/word/2010/wordml" xmlns:w15="http://schemas.microsoft.com/office/word/2012/wordml" xmlns:wpg="http://schemas.microsoft.com/office/word/2010/wordprocessingGroup" xmlns:wpi="http://schemas.microsoft.com/office/word/2010/wordprocessingInk" xmlns:wne="http://schemas.microsoft.com/office/word/2006/wordml" xmlns:wps="http://schemas.microsoft.com/office/word/2010/wordprocessingShape" mc:Ignorable="w14 w15 wp14">
   <w:body>
     <w:p>
       <w:pPr>
@@ -2121,7 +2121,27 @@
           <w:sz w:val="24"/>
           <w:szCs w:val="24"/>
         </w:rPr>
-        <w:t xml:space="preserve">The user’s browser should be HTML5 compatible for a acceptable user experience. </w:t>
+        <w:t xml:space="preserve">The user’s browser should be HTML5 compatible for </w:t>
+      </w:r>
+      <w:proofErr w:type="spellStart"/>
+      <w:proofErr w:type="gramStart"/>
+      <w:r>
+        <w:rPr>
+          <w:rFonts w:ascii="Times New Roman" w:hAnsi="Times New Roman" w:cs="Times New Roman"/>
+          <w:sz w:val="24"/>
+          <w:szCs w:val="24"/>
+        </w:rPr>
+        <w:t>a</w:t>
+      </w:r>
+      <w:proofErr w:type="spellEnd"/>
+      <w:proofErr w:type="gramEnd"/>
+      <w:r>
+        <w:rPr>
+          <w:rFonts w:ascii="Times New Roman" w:hAnsi="Times New Roman" w:cs="Times New Roman"/>
+          <w:sz w:val="24"/>
+          <w:szCs w:val="24"/>
+        </w:rPr>
+        <w:t xml:space="preserve"> acceptable user experience. </w:t>
       </w:r>
     </w:p>
     <w:p>
@@ -2548,9 +2568,9 @@
               </wp:anchor>
             </w:drawing>
           </mc:Choice>
-          <mc:Fallback>
+          <mc:Fallback xmlns:cx="http://schemas.microsoft.com/office/drawing/2014/chartex" xmlns:cx1="http://schemas.microsoft.com/office/drawing/2015/9/8/chartex" xmlns:cx2="http://schemas.microsoft.com/office/drawing/2015/10/21/chartex" xmlns:cx3="http://schemas.microsoft.com/office/drawing/2016/5/9/chartex" xmlns:cx4="http://schemas.microsoft.com/office/drawing/2016/5/10/chartex" xmlns:cx5="http://schemas.microsoft.com/office/drawing/2016/5/11/chartex" xmlns:cx6="http://schemas.microsoft.com/office/drawing/2016/5/12/chartex" xmlns:cx7="http://schemas.microsoft.com/office/drawing/2016/5/13/chartex" xmlns:cx8="http://schemas.microsoft.com/office/drawing/2016/5/14/chartex" xmlns:aink="http://schemas.microsoft.com/office/drawing/2016/ink" xmlns:am3d="http://schemas.microsoft.com/office/drawing/2017/model3d" xmlns:w16cid="http://schemas.microsoft.com/office/word/2016/wordml/cid" xmlns:w16se="http://schemas.microsoft.com/office/word/2015/wordml/symex">
             <w:pict>
-              <v:rect w14:anchorId="01C519C7" id="Rectangle 3" o:spid="_x0000_s1026" style="position:absolute;margin-left:91.8pt;margin-top:24.45pt;width:313.8pt;height:523.65pt;z-index:251583488;visibility:visible;mso-wrap-style:square;mso-width-percent:0;mso-height-percent:0;mso-wrap-distance-left:9pt;mso-wrap-distance-top:0;mso-wrap-distance-right:9pt;mso-wrap-distance-bottom:0;mso-position-horizontal:absolute;mso-position-horizontal-relative:text;mso-position-vertical:absolute;mso-position-vertical-relative:text;mso-width-percent:0;mso-height-percent:0;mso-width-relative:margin;mso-height-relative:margin;v-text-anchor:middle" o:gfxdata="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" fillcolor="white [3201]" strokecolor="#f79646 [3209]" strokeweight="2pt"/>
+              <v:rect w14:anchorId="488C65B5" id="Rectangle 3" o:spid="_x0000_s1026" style="position:absolute;margin-left:91.8pt;margin-top:24.45pt;width:313.8pt;height:523.65pt;z-index:251583488;visibility:visible;mso-wrap-style:square;mso-width-percent:0;mso-height-percent:0;mso-wrap-distance-left:9pt;mso-wrap-distance-top:0;mso-wrap-distance-right:9pt;mso-wrap-distance-bottom:0;mso-position-horizontal:absolute;mso-position-horizontal-relative:text;mso-position-vertical:absolute;mso-position-vertical-relative:text;mso-width-percent:0;mso-height-percent:0;mso-width-relative:margin;mso-height-relative:margin;v-text-anchor:middle" o:gfxdata="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" fillcolor="white [3201]" strokecolor="#f79646 [3209]" strokeweight="2pt"/>
             </w:pict>
           </mc:Fallback>
         </mc:AlternateContent>
@@ -2639,7 +2659,7 @@
           </mc:Choice>
           <mc:Fallback>
             <w:pict>
-              <v:rect w14:anchorId="75E92FF5" id="Rectangle 38" o:spid="_x0000_s1026" style="position:absolute;left:0;text-align:left;margin-left:451.8pt;margin-top:283.2pt;width:61.2pt;height:36.6pt;z-index:251731968;visibility:visible;mso-wrap-style:square;mso-width-percent:0;mso-height-percent:0;mso-wrap-distance-left:9pt;mso-wrap-distance-top:0;mso-wrap-distance-right:9pt;mso-wrap-distance-bottom:0;mso-position-horizontal:absolute;mso-position-horizontal-relative:text;mso-position-vertical:absolute;mso-position-vertical-relative:text;mso-width-percent:0;mso-height-percent:0;mso-width-relative:margin;mso-height-relative:margin;v-text-anchor:middle" o:gfxdata="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" fillcolor="white [3201]" strokecolor="white [3212]" strokeweight="2pt">
+              <v:rect w14:anchorId="75E92FF5" id="Rectangle 38" o:spid="_x0000_s1026" style="position:absolute;left:0;text-align:left;margin-left:451.8pt;margin-top:283.2pt;width:61.2pt;height:36.6pt;z-index:251731968;visibility:visible;mso-wrap-style:square;mso-width-percent:0;mso-height-percent:0;mso-wrap-distance-left:9pt;mso-wrap-distance-top:0;mso-wrap-distance-right:9pt;mso-wrap-distance-bottom:0;mso-position-horizontal:absolute;mso-position-horizontal-relative:text;mso-position-vertical:absolute;mso-position-vertical-relative:text;mso-width-percent:0;mso-height-percent:0;mso-width-relative:margin;mso-height-relative:margin;v-text-anchor:middle" o:gfxdata="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" fillcolor="white [3201]" strokecolor="white [3212]" strokeweight="2pt">
                 <v:textbox>
                   <w:txbxContent>
                     <w:p>
@@ -2738,7 +2758,7 @@
           </mc:Choice>
           <mc:Fallback>
             <w:pict>
-              <v:rect w14:anchorId="299E6A6F" id="Rectangle 37" o:spid="_x0000_s1027" style="position:absolute;left:0;text-align:left;margin-left:-63.6pt;margin-top:277.2pt;width:88.2pt;height:33.6pt;z-index:251728896;visibility:visible;mso-wrap-style:square;mso-height-percent:0;mso-wrap-distance-left:9pt;mso-wrap-distance-top:0;mso-wrap-distance-right:9pt;mso-wrap-distance-bottom:0;mso-position-horizontal:absolute;mso-position-horizontal-relative:text;mso-position-vertical:absolute;mso-position-vertical-relative:text;mso-height-percent:0;mso-height-relative:margin;v-text-anchor:middle" o:gfxdata="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" fillcolor="white [3201]" strokecolor="white [3212]" strokeweight="2pt">
+              <v:rect w14:anchorId="299E6A6F" id="Rectangle 37" o:spid="_x0000_s1027" style="position:absolute;left:0;text-align:left;margin-left:-63.6pt;margin-top:277.2pt;width:88.2pt;height:33.6pt;z-index:251728896;visibility:visible;mso-wrap-style:square;mso-height-percent:0;mso-wrap-distance-left:9pt;mso-wrap-distance-top:0;mso-wrap-distance-right:9pt;mso-wrap-distance-bottom:0;mso-position-horizontal:absolute;mso-position-horizontal-relative:text;mso-position-vertical:absolute;mso-position-vertical-relative:text;mso-height-percent:0;mso-height-relative:margin;v-text-anchor:middle" o:gfxdata="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" fillcolor="white [3201]" strokecolor="white [3212]" strokeweight="2pt">
                 <v:textbox>
                   <w:txbxContent>
                     <w:p>
@@ -2810,9 +2830,9 @@
               </wp:anchor>
             </w:drawing>
           </mc:Choice>
-          <mc:Fallback>
+          <mc:Fallback xmlns:cx="http://schemas.microsoft.com/office/drawing/2014/chartex" xmlns:cx1="http://schemas.microsoft.com/office/drawing/2015/9/8/chartex" xmlns:cx2="http://schemas.microsoft.com/office/drawing/2015/10/21/chartex" xmlns:cx3="http://schemas.microsoft.com/office/drawing/2016/5/9/chartex" xmlns:cx4="http://schemas.microsoft.com/office/drawing/2016/5/10/chartex" xmlns:cx5="http://schemas.microsoft.com/office/drawing/2016/5/11/chartex" xmlns:cx6="http://schemas.microsoft.com/office/drawing/2016/5/12/chartex" xmlns:cx7="http://schemas.microsoft.com/office/drawing/2016/5/13/chartex" xmlns:cx8="http://schemas.microsoft.com/office/drawing/2016/5/14/chartex" xmlns:aink="http://schemas.microsoft.com/office/drawing/2016/ink" xmlns:am3d="http://schemas.microsoft.com/office/drawing/2017/model3d" xmlns:w16cid="http://schemas.microsoft.com/office/word/2016/wordml/cid" xmlns:w16se="http://schemas.microsoft.com/office/word/2015/wordml/symex">
             <w:pict>
-              <v:line w14:anchorId="04F4EC8E" id="Straight Connector 36" o:spid="_x0000_s1026" style="position:absolute;z-index:251725824;visibility:visible;mso-wrap-style:square;mso-wrap-distance-left:9pt;mso-wrap-distance-top:0;mso-wrap-distance-right:9pt;mso-wrap-distance-bottom:0;mso-position-horizontal:absolute;mso-position-horizontal-relative:text;mso-position-vertical:absolute;mso-position-vertical-relative:text" from=".6pt,220.2pt" to="182.4pt,507.6pt" o:gfxdata="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" strokecolor="#4579b8 [3044]"/>
+              <v:line w14:anchorId="58B0328D" id="Straight Connector 36" o:spid="_x0000_s1026" style="position:absolute;z-index:251725824;visibility:visible;mso-wrap-style:square;mso-wrap-distance-left:9pt;mso-wrap-distance-top:0;mso-wrap-distance-right:9pt;mso-wrap-distance-bottom:0;mso-position-horizontal:absolute;mso-position-horizontal-relative:text;mso-position-vertical:absolute;mso-position-vertical-relative:text" from=".6pt,220.2pt" to="182.4pt,507.6pt" o:gfxdata="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" strokecolor="#4579b8 [3044]"/>
             </w:pict>
           </mc:Fallback>
         </mc:AlternateContent>
@@ -2871,9 +2891,9 @@
               </wp:anchor>
             </w:drawing>
           </mc:Choice>
-          <mc:Fallback>
+          <mc:Fallback xmlns:cx="http://schemas.microsoft.com/office/drawing/2014/chartex" xmlns:cx1="http://schemas.microsoft.com/office/drawing/2015/9/8/chartex" xmlns:cx2="http://schemas.microsoft.com/office/drawing/2015/10/21/chartex" xmlns:cx3="http://schemas.microsoft.com/office/drawing/2016/5/9/chartex" xmlns:cx4="http://schemas.microsoft.com/office/drawing/2016/5/10/chartex" xmlns:cx5="http://schemas.microsoft.com/office/drawing/2016/5/11/chartex" xmlns:cx6="http://schemas.microsoft.com/office/drawing/2016/5/12/chartex" xmlns:cx7="http://schemas.microsoft.com/office/drawing/2016/5/13/chartex" xmlns:cx8="http://schemas.microsoft.com/office/drawing/2016/5/14/chartex" xmlns:aink="http://schemas.microsoft.com/office/drawing/2016/ink" xmlns:am3d="http://schemas.microsoft.com/office/drawing/2017/model3d" xmlns:w16cid="http://schemas.microsoft.com/office/word/2016/wordml/cid" xmlns:w16se="http://schemas.microsoft.com/office/word/2015/wordml/symex">
             <w:pict>
-              <v:line w14:anchorId="104B0357" id="Straight Connector 35" o:spid="_x0000_s1026" style="position:absolute;flip:x;z-index:251722752;visibility:visible;mso-wrap-style:square;mso-wrap-distance-left:9pt;mso-wrap-distance-top:0;mso-wrap-distance-right:9pt;mso-wrap-distance-bottom:0;mso-position-horizontal:absolute;mso-position-horizontal-relative:text;mso-position-vertical:absolute;mso-position-vertical-relative:text" from="343.2pt,222pt" to="464.4pt,510.6pt" o:gfxdata="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" strokecolor="#4579b8 [3044]"/>
+              <v:line w14:anchorId="2F4C0AEE" id="Straight Connector 35" o:spid="_x0000_s1026" style="position:absolute;flip:x;z-index:251722752;visibility:visible;mso-wrap-style:square;mso-wrap-distance-left:9pt;mso-wrap-distance-top:0;mso-wrap-distance-right:9pt;mso-wrap-distance-bottom:0;mso-position-horizontal:absolute;mso-position-horizontal-relative:text;mso-position-vertical:absolute;mso-position-vertical-relative:text" from="343.2pt,222pt" to="464.4pt,510.6pt" o:gfxdata="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" strokecolor="#4579b8 [3044]"/>
             </w:pict>
           </mc:Fallback>
         </mc:AlternateContent>
@@ -2932,9 +2952,9 @@
               </wp:anchor>
             </w:drawing>
           </mc:Choice>
-          <mc:Fallback>
+          <mc:Fallback xmlns:cx="http://schemas.microsoft.com/office/drawing/2014/chartex" xmlns:cx1="http://schemas.microsoft.com/office/drawing/2015/9/8/chartex" xmlns:cx2="http://schemas.microsoft.com/office/drawing/2015/10/21/chartex" xmlns:cx3="http://schemas.microsoft.com/office/drawing/2016/5/9/chartex" xmlns:cx4="http://schemas.microsoft.com/office/drawing/2016/5/10/chartex" xmlns:cx5="http://schemas.microsoft.com/office/drawing/2016/5/11/chartex" xmlns:cx6="http://schemas.microsoft.com/office/drawing/2016/5/12/chartex" xmlns:cx7="http://schemas.microsoft.com/office/drawing/2016/5/13/chartex" xmlns:cx8="http://schemas.microsoft.com/office/drawing/2016/5/14/chartex" xmlns:aink="http://schemas.microsoft.com/office/drawing/2016/ink" xmlns:am3d="http://schemas.microsoft.com/office/drawing/2017/model3d" xmlns:w16cid="http://schemas.microsoft.com/office/word/2016/wordml/cid" xmlns:w16se="http://schemas.microsoft.com/office/word/2015/wordml/symex">
             <w:pict>
-              <v:line w14:anchorId="07928C37" id="Straight Connector 34" o:spid="_x0000_s1026" style="position:absolute;flip:x;z-index:251719680;visibility:visible;mso-wrap-style:square;mso-wrap-distance-left:9pt;mso-wrap-distance-top:0;mso-wrap-distance-right:9pt;mso-wrap-distance-bottom:0;mso-position-horizontal:absolute;mso-position-horizontal-relative:text;mso-position-vertical:absolute;mso-position-vertical-relative:text" from="340.8pt,219pt" to="462.6pt,454.2pt" o:gfxdata="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" strokecolor="#4579b8 [3044]"/>
+              <v:line w14:anchorId="24F3F2A2" id="Straight Connector 34" o:spid="_x0000_s1026" style="position:absolute;flip:x;z-index:251719680;visibility:visible;mso-wrap-style:square;mso-wrap-distance-left:9pt;mso-wrap-distance-top:0;mso-wrap-distance-right:9pt;mso-wrap-distance-bottom:0;mso-position-horizontal:absolute;mso-position-horizontal-relative:text;mso-position-vertical:absolute;mso-position-vertical-relative:text" from="340.8pt,219pt" to="462.6pt,454.2pt" o:gfxdata="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" strokecolor="#4579b8 [3044]"/>
             </w:pict>
           </mc:Fallback>
         </mc:AlternateContent>
@@ -2993,9 +3013,9 @@
               </wp:anchor>
             </w:drawing>
           </mc:Choice>
-          <mc:Fallback>
+          <mc:Fallback xmlns:cx="http://schemas.microsoft.com/office/drawing/2014/chartex" xmlns:cx1="http://schemas.microsoft.com/office/drawing/2015/9/8/chartex" xmlns:cx2="http://schemas.microsoft.com/office/drawing/2015/10/21/chartex" xmlns:cx3="http://schemas.microsoft.com/office/drawing/2016/5/9/chartex" xmlns:cx4="http://schemas.microsoft.com/office/drawing/2016/5/10/chartex" xmlns:cx5="http://schemas.microsoft.com/office/drawing/2016/5/11/chartex" xmlns:cx6="http://schemas.microsoft.com/office/drawing/2016/5/12/chartex" xmlns:cx7="http://schemas.microsoft.com/office/drawing/2016/5/13/chartex" xmlns:cx8="http://schemas.microsoft.com/office/drawing/2016/5/14/chartex" xmlns:aink="http://schemas.microsoft.com/office/drawing/2016/ink" xmlns:am3d="http://schemas.microsoft.com/office/drawing/2017/model3d" xmlns:w16cid="http://schemas.microsoft.com/office/word/2016/wordml/cid" xmlns:w16se="http://schemas.microsoft.com/office/word/2015/wordml/symex">
             <w:pict>
-              <v:line w14:anchorId="4531DE85" id="Straight Connector 33" o:spid="_x0000_s1026" style="position:absolute;flip:x;z-index:251716608;visibility:visible;mso-wrap-style:square;mso-wrap-distance-left:9pt;mso-wrap-distance-top:0;mso-wrap-distance-right:9pt;mso-wrap-distance-bottom:0;mso-position-horizontal:absolute;mso-position-horizontal-relative:text;mso-position-vertical:absolute;mso-position-vertical-relative:text" from="336.6pt,216.6pt" to="461.4pt,400.8pt" o:gfxdata="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" strokecolor="#4579b8 [3044]"/>
+              <v:line w14:anchorId="4C167E1B" id="Straight Connector 33" o:spid="_x0000_s1026" style="position:absolute;flip:x;z-index:251716608;visibility:visible;mso-wrap-style:square;mso-wrap-distance-left:9pt;mso-wrap-distance-top:0;mso-wrap-distance-right:9pt;mso-wrap-distance-bottom:0;mso-position-horizontal:absolute;mso-position-horizontal-relative:text;mso-position-vertical:absolute;mso-position-vertical-relative:text" from="336.6pt,216.6pt" to="461.4pt,400.8pt" o:gfxdata="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" strokecolor="#4579b8 [3044]"/>
             </w:pict>
           </mc:Fallback>
         </mc:AlternateContent>
@@ -3054,9 +3074,9 @@
               </wp:anchor>
             </w:drawing>
           </mc:Choice>
-          <mc:Fallback>
+          <mc:Fallback xmlns:cx="http://schemas.microsoft.com/office/drawing/2014/chartex" xmlns:cx1="http://schemas.microsoft.com/office/drawing/2015/9/8/chartex" xmlns:cx2="http://schemas.microsoft.com/office/drawing/2015/10/21/chartex" xmlns:cx3="http://schemas.microsoft.com/office/drawing/2016/5/9/chartex" xmlns:cx4="http://schemas.microsoft.com/office/drawing/2016/5/10/chartex" xmlns:cx5="http://schemas.microsoft.com/office/drawing/2016/5/11/chartex" xmlns:cx6="http://schemas.microsoft.com/office/drawing/2016/5/12/chartex" xmlns:cx7="http://schemas.microsoft.com/office/drawing/2016/5/13/chartex" xmlns:cx8="http://schemas.microsoft.com/office/drawing/2016/5/14/chartex" xmlns:aink="http://schemas.microsoft.com/office/drawing/2016/ink" xmlns:am3d="http://schemas.microsoft.com/office/drawing/2017/model3d" xmlns:w16cid="http://schemas.microsoft.com/office/word/2016/wordml/cid" xmlns:w16se="http://schemas.microsoft.com/office/word/2015/wordml/symex">
             <w:pict>
-              <v:line w14:anchorId="2FFE2882" id="Straight Connector 32" o:spid="_x0000_s1026" style="position:absolute;flip:x;z-index:251713536;visibility:visible;mso-wrap-style:square;mso-wrap-distance-left:9pt;mso-wrap-distance-top:0;mso-wrap-distance-right:9pt;mso-wrap-distance-bottom:0;mso-position-horizontal:absolute;mso-position-horizontal-relative:text;mso-position-vertical:absolute;mso-position-vertical-relative:text" from="333.6pt,219pt" to="460.8pt,346.8pt" o:gfxdata="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" strokecolor="#4579b8 [3044]"/>
+              <v:line w14:anchorId="0E351D4C" id="Straight Connector 32" o:spid="_x0000_s1026" style="position:absolute;flip:x;z-index:251713536;visibility:visible;mso-wrap-style:square;mso-wrap-distance-left:9pt;mso-wrap-distance-top:0;mso-wrap-distance-right:9pt;mso-wrap-distance-bottom:0;mso-position-horizontal:absolute;mso-position-horizontal-relative:text;mso-position-vertical:absolute;mso-position-vertical-relative:text" from="333.6pt,219pt" to="460.8pt,346.8pt" o:gfxdata="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" strokecolor="#4579b8 [3044]"/>
             </w:pict>
           </mc:Fallback>
         </mc:AlternateContent>
@@ -3115,9 +3135,9 @@
               </wp:anchor>
             </w:drawing>
           </mc:Choice>
-          <mc:Fallback>
+          <mc:Fallback xmlns:cx="http://schemas.microsoft.com/office/drawing/2014/chartex" xmlns:cx1="http://schemas.microsoft.com/office/drawing/2015/9/8/chartex" xmlns:cx2="http://schemas.microsoft.com/office/drawing/2015/10/21/chartex" xmlns:cx3="http://schemas.microsoft.com/office/drawing/2016/5/9/chartex" xmlns:cx4="http://schemas.microsoft.com/office/drawing/2016/5/10/chartex" xmlns:cx5="http://schemas.microsoft.com/office/drawing/2016/5/11/chartex" xmlns:cx6="http://schemas.microsoft.com/office/drawing/2016/5/12/chartex" xmlns:cx7="http://schemas.microsoft.com/office/drawing/2016/5/13/chartex" xmlns:cx8="http://schemas.microsoft.com/office/drawing/2016/5/14/chartex" xmlns:aink="http://schemas.microsoft.com/office/drawing/2016/ink" xmlns:am3d="http://schemas.microsoft.com/office/drawing/2017/model3d" xmlns:w16cid="http://schemas.microsoft.com/office/word/2016/wordml/cid" xmlns:w16se="http://schemas.microsoft.com/office/word/2015/wordml/symex">
             <w:pict>
-              <v:line w14:anchorId="3976236A" id="Straight Connector 31" o:spid="_x0000_s1026" style="position:absolute;flip:x;z-index:251710464;visibility:visible;mso-wrap-style:square;mso-wrap-distance-left:9pt;mso-wrap-distance-top:0;mso-wrap-distance-right:9pt;mso-wrap-distance-bottom:0;mso-position-horizontal:absolute;mso-position-horizontal-relative:text;mso-position-vertical:absolute;mso-position-vertical-relative:text" from="330pt,220.8pt" to="462pt,294pt" o:gfxdata="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" strokecolor="#4579b8 [3044]"/>
+              <v:line w14:anchorId="4902E03B" id="Straight Connector 31" o:spid="_x0000_s1026" style="position:absolute;flip:x;z-index:251710464;visibility:visible;mso-wrap-style:square;mso-wrap-distance-left:9pt;mso-wrap-distance-top:0;mso-wrap-distance-right:9pt;mso-wrap-distance-bottom:0;mso-position-horizontal:absolute;mso-position-horizontal-relative:text;mso-position-vertical:absolute;mso-position-vertical-relative:text" from="330pt,220.8pt" to="462pt,294pt" o:gfxdata="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" strokecolor="#4579b8 [3044]"/>
             </w:pict>
           </mc:Fallback>
         </mc:AlternateContent>
@@ -3176,9 +3196,9 @@
               </wp:anchor>
             </w:drawing>
           </mc:Choice>
-          <mc:Fallback>
+          <mc:Fallback xmlns:cx="http://schemas.microsoft.com/office/drawing/2014/chartex" xmlns:cx1="http://schemas.microsoft.com/office/drawing/2015/9/8/chartex" xmlns:cx2="http://schemas.microsoft.com/office/drawing/2015/10/21/chartex" xmlns:cx3="http://schemas.microsoft.com/office/drawing/2016/5/9/chartex" xmlns:cx4="http://schemas.microsoft.com/office/drawing/2016/5/10/chartex" xmlns:cx5="http://schemas.microsoft.com/office/drawing/2016/5/11/chartex" xmlns:cx6="http://schemas.microsoft.com/office/drawing/2016/5/12/chartex" xmlns:cx7="http://schemas.microsoft.com/office/drawing/2016/5/13/chartex" xmlns:cx8="http://schemas.microsoft.com/office/drawing/2016/5/14/chartex" xmlns:aink="http://schemas.microsoft.com/office/drawing/2016/ink" xmlns:am3d="http://schemas.microsoft.com/office/drawing/2017/model3d" xmlns:w16cid="http://schemas.microsoft.com/office/word/2016/wordml/cid" xmlns:w16se="http://schemas.microsoft.com/office/word/2015/wordml/symex">
             <w:pict>
-              <v:line w14:anchorId="2C01632D" id="Straight Connector 30" o:spid="_x0000_s1026" style="position:absolute;flip:x;z-index:251707392;visibility:visible;mso-wrap-style:square;mso-wrap-distance-left:9pt;mso-wrap-distance-top:0;mso-wrap-distance-right:9pt;mso-wrap-distance-bottom:0;mso-position-horizontal:absolute;mso-position-horizontal-relative:text;mso-position-vertical:absolute;mso-position-vertical-relative:text" from="325.8pt,218.4pt" to="460.2pt,230.4pt" o:gfxdata="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" strokecolor="#4579b8 [3044]"/>
+              <v:line w14:anchorId="319C2F72" id="Straight Connector 30" o:spid="_x0000_s1026" style="position:absolute;flip:x;z-index:251707392;visibility:visible;mso-wrap-style:square;mso-wrap-distance-left:9pt;mso-wrap-distance-top:0;mso-wrap-distance-right:9pt;mso-wrap-distance-bottom:0;mso-position-horizontal:absolute;mso-position-horizontal-relative:text;mso-position-vertical:absolute;mso-position-vertical-relative:text" from="325.8pt,218.4pt" to="460.2pt,230.4pt" o:gfxdata="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" strokecolor="#4579b8 [3044]"/>
             </w:pict>
           </mc:Fallback>
         </mc:AlternateContent>
@@ -3237,9 +3257,9 @@
               </wp:anchor>
             </w:drawing>
           </mc:Choice>
-          <mc:Fallback>
+          <mc:Fallback xmlns:cx="http://schemas.microsoft.com/office/drawing/2014/chartex" xmlns:cx1="http://schemas.microsoft.com/office/drawing/2015/9/8/chartex" xmlns:cx2="http://schemas.microsoft.com/office/drawing/2015/10/21/chartex" xmlns:cx3="http://schemas.microsoft.com/office/drawing/2016/5/9/chartex" xmlns:cx4="http://schemas.microsoft.com/office/drawing/2016/5/10/chartex" xmlns:cx5="http://schemas.microsoft.com/office/drawing/2016/5/11/chartex" xmlns:cx6="http://schemas.microsoft.com/office/drawing/2016/5/12/chartex" xmlns:cx7="http://schemas.microsoft.com/office/drawing/2016/5/13/chartex" xmlns:cx8="http://schemas.microsoft.com/office/drawing/2016/5/14/chartex" xmlns:aink="http://schemas.microsoft.com/office/drawing/2016/ink" xmlns:am3d="http://schemas.microsoft.com/office/drawing/2017/model3d" xmlns:w16cid="http://schemas.microsoft.com/office/word/2016/wordml/cid" xmlns:w16se="http://schemas.microsoft.com/office/word/2015/wordml/symex">
             <w:pict>
-              <v:line w14:anchorId="0EDA277D" id="Straight Connector 29" o:spid="_x0000_s1026" style="position:absolute;flip:x y;z-index:251704320;visibility:visible;mso-wrap-style:square;mso-wrap-distance-left:9pt;mso-wrap-distance-top:0;mso-wrap-distance-right:9pt;mso-wrap-distance-bottom:0;mso-position-horizontal:absolute;mso-position-horizontal-relative:text;mso-position-vertical:absolute;mso-position-vertical-relative:text" from="327.6pt,168.6pt" to="459.6pt,218.4pt" o:gfxdata="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" strokecolor="#4579b8 [3044]"/>
+              <v:line w14:anchorId="47241B1A" id="Straight Connector 29" o:spid="_x0000_s1026" style="position:absolute;flip:x y;z-index:251704320;visibility:visible;mso-wrap-style:square;mso-wrap-distance-left:9pt;mso-wrap-distance-top:0;mso-wrap-distance-right:9pt;mso-wrap-distance-bottom:0;mso-position-horizontal:absolute;mso-position-horizontal-relative:text;mso-position-vertical:absolute;mso-position-vertical-relative:text" from="327.6pt,168.6pt" to="459.6pt,218.4pt" o:gfxdata="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" strokecolor="#4579b8 [3044]"/>
             </w:pict>
           </mc:Fallback>
         </mc:AlternateContent>
@@ -3298,9 +3318,9 @@
               </wp:anchor>
             </w:drawing>
           </mc:Choice>
-          <mc:Fallback>
+          <mc:Fallback xmlns:cx="http://schemas.microsoft.com/office/drawing/2014/chartex" xmlns:cx1="http://schemas.microsoft.com/office/drawing/2015/9/8/chartex" xmlns:cx2="http://schemas.microsoft.com/office/drawing/2015/10/21/chartex" xmlns:cx3="http://schemas.microsoft.com/office/drawing/2016/5/9/chartex" xmlns:cx4="http://schemas.microsoft.com/office/drawing/2016/5/10/chartex" xmlns:cx5="http://schemas.microsoft.com/office/drawing/2016/5/11/chartex" xmlns:cx6="http://schemas.microsoft.com/office/drawing/2016/5/12/chartex" xmlns:cx7="http://schemas.microsoft.com/office/drawing/2016/5/13/chartex" xmlns:cx8="http://schemas.microsoft.com/office/drawing/2016/5/14/chartex" xmlns:aink="http://schemas.microsoft.com/office/drawing/2016/ink" xmlns:am3d="http://schemas.microsoft.com/office/drawing/2017/model3d" xmlns:w16cid="http://schemas.microsoft.com/office/word/2016/wordml/cid" xmlns:w16se="http://schemas.microsoft.com/office/word/2015/wordml/symex">
             <w:pict>
-              <v:line w14:anchorId="6B09406C" id="Straight Connector 28" o:spid="_x0000_s1026" style="position:absolute;flip:x y;z-index:251701248;visibility:visible;mso-wrap-style:square;mso-wrap-distance-left:9pt;mso-wrap-distance-top:0;mso-wrap-distance-right:9pt;mso-wrap-distance-bottom:0;mso-position-horizontal:absolute;mso-position-horizontal-relative:text;mso-position-vertical:absolute;mso-position-vertical-relative:text" from="322.2pt,107.4pt" to="459.6pt,214.8pt" o:gfxdata="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" strokecolor="#4579b8 [3044]"/>
+              <v:line w14:anchorId="5C0C1582" id="Straight Connector 28" o:spid="_x0000_s1026" style="position:absolute;flip:x y;z-index:251701248;visibility:visible;mso-wrap-style:square;mso-wrap-distance-left:9pt;mso-wrap-distance-top:0;mso-wrap-distance-right:9pt;mso-wrap-distance-bottom:0;mso-position-horizontal:absolute;mso-position-horizontal-relative:text;mso-position-vertical:absolute;mso-position-vertical-relative:text" from="322.2pt,107.4pt" to="459.6pt,214.8pt" o:gfxdata="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" strokecolor="#4579b8 [3044]"/>
             </w:pict>
           </mc:Fallback>
         </mc:AlternateContent>
@@ -3359,9 +3379,9 @@
               </wp:anchor>
             </w:drawing>
           </mc:Choice>
-          <mc:Fallback>
+          <mc:Fallback xmlns:cx="http://schemas.microsoft.com/office/drawing/2014/chartex" xmlns:cx1="http://schemas.microsoft.com/office/drawing/2015/9/8/chartex" xmlns:cx2="http://schemas.microsoft.com/office/drawing/2015/10/21/chartex" xmlns:cx3="http://schemas.microsoft.com/office/drawing/2016/5/9/chartex" xmlns:cx4="http://schemas.microsoft.com/office/drawing/2016/5/10/chartex" xmlns:cx5="http://schemas.microsoft.com/office/drawing/2016/5/11/chartex" xmlns:cx6="http://schemas.microsoft.com/office/drawing/2016/5/12/chartex" xmlns:cx7="http://schemas.microsoft.com/office/drawing/2016/5/13/chartex" xmlns:cx8="http://schemas.microsoft.com/office/drawing/2016/5/14/chartex" xmlns:aink="http://schemas.microsoft.com/office/drawing/2016/ink" xmlns:am3d="http://schemas.microsoft.com/office/drawing/2017/model3d" xmlns:w16cid="http://schemas.microsoft.com/office/word/2016/wordml/cid" xmlns:w16se="http://schemas.microsoft.com/office/word/2015/wordml/symex">
             <w:pict>
-              <v:line w14:anchorId="71B2E4D8" id="Straight Connector 27" o:spid="_x0000_s1026" style="position:absolute;z-index:251698176;visibility:visible;mso-wrap-style:square;mso-wrap-distance-left:9pt;mso-wrap-distance-top:0;mso-wrap-distance-right:9pt;mso-wrap-distance-bottom:0;mso-position-horizontal:absolute;mso-position-horizontal-relative:text;mso-position-vertical:absolute;mso-position-vertical-relative:text" from=".6pt,224.4pt" to="178.8pt,453.6pt" o:gfxdata="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" strokecolor="#4579b8 [3044]"/>
+              <v:line w14:anchorId="3C7B9DF4" id="Straight Connector 27" o:spid="_x0000_s1026" style="position:absolute;z-index:251698176;visibility:visible;mso-wrap-style:square;mso-wrap-distance-left:9pt;mso-wrap-distance-top:0;mso-wrap-distance-right:9pt;mso-wrap-distance-bottom:0;mso-position-horizontal:absolute;mso-position-horizontal-relative:text;mso-position-vertical:absolute;mso-position-vertical-relative:text" from=".6pt,224.4pt" to="178.8pt,453.6pt" o:gfxdata="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" strokecolor="#4579b8 [3044]"/>
             </w:pict>
           </mc:Fallback>
         </mc:AlternateContent>
@@ -3420,9 +3440,9 @@
               </wp:anchor>
             </w:drawing>
           </mc:Choice>
-          <mc:Fallback>
+          <mc:Fallback xmlns:cx="http://schemas.microsoft.com/office/drawing/2014/chartex" xmlns:cx1="http://schemas.microsoft.com/office/drawing/2015/9/8/chartex" xmlns:cx2="http://schemas.microsoft.com/office/drawing/2015/10/21/chartex" xmlns:cx3="http://schemas.microsoft.com/office/drawing/2016/5/9/chartex" xmlns:cx4="http://schemas.microsoft.com/office/drawing/2016/5/10/chartex" xmlns:cx5="http://schemas.microsoft.com/office/drawing/2016/5/11/chartex" xmlns:cx6="http://schemas.microsoft.com/office/drawing/2016/5/12/chartex" xmlns:cx7="http://schemas.microsoft.com/office/drawing/2016/5/13/chartex" xmlns:cx8="http://schemas.microsoft.com/office/drawing/2016/5/14/chartex" xmlns:aink="http://schemas.microsoft.com/office/drawing/2016/ink" xmlns:am3d="http://schemas.microsoft.com/office/drawing/2017/model3d" xmlns:w16cid="http://schemas.microsoft.com/office/word/2016/wordml/cid" xmlns:w16se="http://schemas.microsoft.com/office/word/2015/wordml/symex">
             <w:pict>
-              <v:line w14:anchorId="1F2B03A2" id="Straight Connector 26" o:spid="_x0000_s1026" style="position:absolute;z-index:251695104;visibility:visible;mso-wrap-style:square;mso-wrap-distance-left:9pt;mso-wrap-distance-top:0;mso-wrap-distance-right:9pt;mso-wrap-distance-bottom:0;mso-position-horizontal:absolute;mso-position-horizontal-relative:text;mso-position-vertical:absolute;mso-position-vertical-relative:text" from="-.6pt,222.6pt" to="173.4pt,401.4pt" o:gfxdata="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" strokecolor="#4579b8 [3044]"/>
+              <v:line w14:anchorId="414BBD5F" id="Straight Connector 26" o:spid="_x0000_s1026" style="position:absolute;z-index:251695104;visibility:visible;mso-wrap-style:square;mso-wrap-distance-left:9pt;mso-wrap-distance-top:0;mso-wrap-distance-right:9pt;mso-wrap-distance-bottom:0;mso-position-horizontal:absolute;mso-position-horizontal-relative:text;mso-position-vertical:absolute;mso-position-vertical-relative:text" from="-.6pt,222.6pt" to="173.4pt,401.4pt" o:gfxdata="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" strokecolor="#4579b8 [3044]"/>
             </w:pict>
           </mc:Fallback>
         </mc:AlternateContent>
@@ -3481,9 +3501,9 @@
               </wp:anchor>
             </w:drawing>
           </mc:Choice>
-          <mc:Fallback>
+          <mc:Fallback xmlns:cx="http://schemas.microsoft.com/office/drawing/2014/chartex" xmlns:cx1="http://schemas.microsoft.com/office/drawing/2015/9/8/chartex" xmlns:cx2="http://schemas.microsoft.com/office/drawing/2015/10/21/chartex" xmlns:cx3="http://schemas.microsoft.com/office/drawing/2016/5/9/chartex" xmlns:cx4="http://schemas.microsoft.com/office/drawing/2016/5/10/chartex" xmlns:cx5="http://schemas.microsoft.com/office/drawing/2016/5/11/chartex" xmlns:cx6="http://schemas.microsoft.com/office/drawing/2016/5/12/chartex" xmlns:cx7="http://schemas.microsoft.com/office/drawing/2016/5/13/chartex" xmlns:cx8="http://schemas.microsoft.com/office/drawing/2016/5/14/chartex" xmlns:aink="http://schemas.microsoft.com/office/drawing/2016/ink" xmlns:am3d="http://schemas.microsoft.com/office/drawing/2017/model3d" xmlns:w16cid="http://schemas.microsoft.com/office/word/2016/wordml/cid" xmlns:w16se="http://schemas.microsoft.com/office/word/2015/wordml/symex">
             <w:pict>
-              <v:line w14:anchorId="63218EF0" id="Straight Connector 25" o:spid="_x0000_s1026" style="position:absolute;z-index:251692032;visibility:visible;mso-wrap-style:square;mso-wrap-distance-left:9pt;mso-wrap-distance-top:0;mso-wrap-distance-right:9pt;mso-wrap-distance-bottom:0;mso-position-horizontal:absolute;mso-position-horizontal-relative:text;mso-position-vertical:absolute;mso-position-vertical-relative:text" from="0,222.6pt" to="172.2pt,346.2pt" o:gfxdata="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" strokecolor="#4579b8 [3044]"/>
+              <v:line w14:anchorId="3E8242BE" id="Straight Connector 25" o:spid="_x0000_s1026" style="position:absolute;z-index:251692032;visibility:visible;mso-wrap-style:square;mso-wrap-distance-left:9pt;mso-wrap-distance-top:0;mso-wrap-distance-right:9pt;mso-wrap-distance-bottom:0;mso-position-horizontal:absolute;mso-position-horizontal-relative:text;mso-position-vertical:absolute;mso-position-vertical-relative:text" from="0,222.6pt" to="172.2pt,346.2pt" o:gfxdata="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" strokecolor="#4579b8 [3044]"/>
             </w:pict>
           </mc:Fallback>
         </mc:AlternateContent>
@@ -3542,9 +3562,9 @@
               </wp:anchor>
             </w:drawing>
           </mc:Choice>
-          <mc:Fallback>
+          <mc:Fallback xmlns:cx="http://schemas.microsoft.com/office/drawing/2014/chartex" xmlns:cx1="http://schemas.microsoft.com/office/drawing/2015/9/8/chartex" xmlns:cx2="http://schemas.microsoft.com/office/drawing/2015/10/21/chartex" xmlns:cx3="http://schemas.microsoft.com/office/drawing/2016/5/9/chartex" xmlns:cx4="http://schemas.microsoft.com/office/drawing/2016/5/10/chartex" xmlns:cx5="http://schemas.microsoft.com/office/drawing/2016/5/11/chartex" xmlns:cx6="http://schemas.microsoft.com/office/drawing/2016/5/12/chartex" xmlns:cx7="http://schemas.microsoft.com/office/drawing/2016/5/13/chartex" xmlns:cx8="http://schemas.microsoft.com/office/drawing/2016/5/14/chartex" xmlns:aink="http://schemas.microsoft.com/office/drawing/2016/ink" xmlns:am3d="http://schemas.microsoft.com/office/drawing/2017/model3d" xmlns:w16cid="http://schemas.microsoft.com/office/word/2016/wordml/cid" xmlns:w16se="http://schemas.microsoft.com/office/word/2015/wordml/symex">
             <w:pict>
-              <v:line w14:anchorId="5E16B3F9" id="Straight Connector 23" o:spid="_x0000_s1026" style="position:absolute;z-index:251685888;visibility:visible;mso-wrap-style:square;mso-wrap-distance-left:9pt;mso-wrap-distance-top:0;mso-wrap-distance-right:9pt;mso-wrap-distance-bottom:0;mso-position-horizontal:absolute;mso-position-horizontal-relative:text;mso-position-vertical:absolute;mso-position-vertical-relative:text" from="6pt,219pt" to="166.8pt,223.8pt" o:gfxdata="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" strokecolor="#4579b8 [3044]"/>
+              <v:line w14:anchorId="1B625EB5" id="Straight Connector 23" o:spid="_x0000_s1026" style="position:absolute;z-index:251685888;visibility:visible;mso-wrap-style:square;mso-wrap-distance-left:9pt;mso-wrap-distance-top:0;mso-wrap-distance-right:9pt;mso-wrap-distance-bottom:0;mso-position-horizontal:absolute;mso-position-horizontal-relative:text;mso-position-vertical:absolute;mso-position-vertical-relative:text" from="6pt,219pt" to="166.8pt,223.8pt" o:gfxdata="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" strokecolor="#4579b8 [3044]"/>
             </w:pict>
           </mc:Fallback>
         </mc:AlternateContent>
@@ -3603,9 +3623,9 @@
               </wp:anchor>
             </w:drawing>
           </mc:Choice>
-          <mc:Fallback>
+          <mc:Fallback xmlns:cx="http://schemas.microsoft.com/office/drawing/2014/chartex" xmlns:cx1="http://schemas.microsoft.com/office/drawing/2015/9/8/chartex" xmlns:cx2="http://schemas.microsoft.com/office/drawing/2015/10/21/chartex" xmlns:cx3="http://schemas.microsoft.com/office/drawing/2016/5/9/chartex" xmlns:cx4="http://schemas.microsoft.com/office/drawing/2016/5/10/chartex" xmlns:cx5="http://schemas.microsoft.com/office/drawing/2016/5/11/chartex" xmlns:cx6="http://schemas.microsoft.com/office/drawing/2016/5/12/chartex" xmlns:cx7="http://schemas.microsoft.com/office/drawing/2016/5/13/chartex" xmlns:cx8="http://schemas.microsoft.com/office/drawing/2016/5/14/chartex" xmlns:aink="http://schemas.microsoft.com/office/drawing/2016/ink" xmlns:am3d="http://schemas.microsoft.com/office/drawing/2017/model3d" xmlns:w16cid="http://schemas.microsoft.com/office/word/2016/wordml/cid" xmlns:w16se="http://schemas.microsoft.com/office/word/2015/wordml/symex">
             <w:pict>
-              <v:line w14:anchorId="316EB0EF" id="Straight Connector 24" o:spid="_x0000_s1026" style="position:absolute;z-index:251688960;visibility:visible;mso-wrap-style:square;mso-wrap-distance-left:9pt;mso-wrap-distance-top:0;mso-wrap-distance-right:9pt;mso-wrap-distance-bottom:0;mso-position-horizontal:absolute;mso-position-horizontal-relative:text;mso-position-vertical:absolute;mso-position-vertical-relative:text" from="-.6pt,217.8pt" to="168.6pt,294.6pt" o:gfxdata="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" strokecolor="#4579b8 [3044]"/>
+              <v:line w14:anchorId="79298109" id="Straight Connector 24" o:spid="_x0000_s1026" style="position:absolute;z-index:251688960;visibility:visible;mso-wrap-style:square;mso-wrap-distance-left:9pt;mso-wrap-distance-top:0;mso-wrap-distance-right:9pt;mso-wrap-distance-bottom:0;mso-position-horizontal:absolute;mso-position-horizontal-relative:text;mso-position-vertical:absolute;mso-position-vertical-relative:text" from="-.6pt,217.8pt" to="168.6pt,294.6pt" o:gfxdata="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" strokecolor="#4579b8 [3044]"/>
             </w:pict>
           </mc:Fallback>
         </mc:AlternateContent>
@@ -3664,9 +3684,9 @@
               </wp:anchor>
             </w:drawing>
           </mc:Choice>
-          <mc:Fallback>
+          <mc:Fallback xmlns:cx="http://schemas.microsoft.com/office/drawing/2014/chartex" xmlns:cx1="http://schemas.microsoft.com/office/drawing/2015/9/8/chartex" xmlns:cx2="http://schemas.microsoft.com/office/drawing/2015/10/21/chartex" xmlns:cx3="http://schemas.microsoft.com/office/drawing/2016/5/9/chartex" xmlns:cx4="http://schemas.microsoft.com/office/drawing/2016/5/10/chartex" xmlns:cx5="http://schemas.microsoft.com/office/drawing/2016/5/11/chartex" xmlns:cx6="http://schemas.microsoft.com/office/drawing/2016/5/12/chartex" xmlns:cx7="http://schemas.microsoft.com/office/drawing/2016/5/13/chartex" xmlns:cx8="http://schemas.microsoft.com/office/drawing/2016/5/14/chartex" xmlns:aink="http://schemas.microsoft.com/office/drawing/2016/ink" xmlns:am3d="http://schemas.microsoft.com/office/drawing/2017/model3d" xmlns:w16cid="http://schemas.microsoft.com/office/word/2016/wordml/cid" xmlns:w16se="http://schemas.microsoft.com/office/word/2015/wordml/symex">
             <w:pict>
-              <v:line w14:anchorId="165644FE" id="Straight Connector 22" o:spid="_x0000_s1026" style="position:absolute;flip:y;z-index:251682816;visibility:visible;mso-wrap-style:square;mso-wrap-distance-left:9pt;mso-wrap-distance-top:0;mso-wrap-distance-right:9pt;mso-wrap-distance-bottom:0;mso-position-horizontal:absolute;mso-position-horizontal-relative:text;mso-position-vertical:absolute;mso-position-vertical-relative:text" from="3.6pt,167.4pt" to="166.8pt,219.6pt" o:gfxdata="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" strokecolor="#4579b8 [3044]"/>
+              <v:line w14:anchorId="6E2862C8" id="Straight Connector 22" o:spid="_x0000_s1026" style="position:absolute;flip:y;z-index:251682816;visibility:visible;mso-wrap-style:square;mso-wrap-distance-left:9pt;mso-wrap-distance-top:0;mso-wrap-distance-right:9pt;mso-wrap-distance-bottom:0;mso-position-horizontal:absolute;mso-position-horizontal-relative:text;mso-position-vertical:absolute;mso-position-vertical-relative:text" from="3.6pt,167.4pt" to="166.8pt,219.6pt" o:gfxdata="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" strokecolor="#4579b8 [3044]"/>
             </w:pict>
           </mc:Fallback>
         </mc:AlternateContent>
@@ -3725,9 +3745,9 @@
               </wp:anchor>
             </w:drawing>
           </mc:Choice>
-          <mc:Fallback>
+          <mc:Fallback xmlns:cx="http://schemas.microsoft.com/office/drawing/2014/chartex" xmlns:cx1="http://schemas.microsoft.com/office/drawing/2015/9/8/chartex" xmlns:cx2="http://schemas.microsoft.com/office/drawing/2015/10/21/chartex" xmlns:cx3="http://schemas.microsoft.com/office/drawing/2016/5/9/chartex" xmlns:cx4="http://schemas.microsoft.com/office/drawing/2016/5/10/chartex" xmlns:cx5="http://schemas.microsoft.com/office/drawing/2016/5/11/chartex" xmlns:cx6="http://schemas.microsoft.com/office/drawing/2016/5/12/chartex" xmlns:cx7="http://schemas.microsoft.com/office/drawing/2016/5/13/chartex" xmlns:cx8="http://schemas.microsoft.com/office/drawing/2016/5/14/chartex" xmlns:aink="http://schemas.microsoft.com/office/drawing/2016/ink" xmlns:am3d="http://schemas.microsoft.com/office/drawing/2017/model3d" xmlns:w16cid="http://schemas.microsoft.com/office/word/2016/wordml/cid" xmlns:w16se="http://schemas.microsoft.com/office/word/2015/wordml/symex">
             <w:pict>
-              <v:line w14:anchorId="6C9BB50F" id="Straight Connector 21" o:spid="_x0000_s1026" style="position:absolute;flip:y;z-index:251679744;visibility:visible;mso-wrap-style:square;mso-wrap-distance-left:9pt;mso-wrap-distance-top:0;mso-wrap-distance-right:9pt;mso-wrap-distance-bottom:0;mso-position-horizontal:absolute;mso-position-horizontal-relative:text;mso-position-vertical:absolute;mso-position-vertical-relative:text" from="3pt,58.8pt" to="160.8pt,216.6pt" o:gfxdata="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" strokecolor="#4579b8 [3044]"/>
+              <v:line w14:anchorId="45645555" id="Straight Connector 21" o:spid="_x0000_s1026" style="position:absolute;flip:y;z-index:251679744;visibility:visible;mso-wrap-style:square;mso-wrap-distance-left:9pt;mso-wrap-distance-top:0;mso-wrap-distance-right:9pt;mso-wrap-distance-bottom:0;mso-position-horizontal:absolute;mso-position-horizontal-relative:text;mso-position-vertical:absolute;mso-position-vertical-relative:text" from="3pt,58.8pt" to="160.8pt,216.6pt" o:gfxdata="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" strokecolor="#4579b8 [3044]"/>
             </w:pict>
           </mc:Fallback>
         </mc:AlternateContent>
@@ -3786,9 +3806,9 @@
               </wp:anchor>
             </w:drawing>
           </mc:Choice>
-          <mc:Fallback>
+          <mc:Fallback xmlns:cx="http://schemas.microsoft.com/office/drawing/2014/chartex" xmlns:cx1="http://schemas.microsoft.com/office/drawing/2015/9/8/chartex" xmlns:cx2="http://schemas.microsoft.com/office/drawing/2015/10/21/chartex" xmlns:cx3="http://schemas.microsoft.com/office/drawing/2016/5/9/chartex" xmlns:cx4="http://schemas.microsoft.com/office/drawing/2016/5/10/chartex" xmlns:cx5="http://schemas.microsoft.com/office/drawing/2016/5/11/chartex" xmlns:cx6="http://schemas.microsoft.com/office/drawing/2016/5/12/chartex" xmlns:cx7="http://schemas.microsoft.com/office/drawing/2016/5/13/chartex" xmlns:cx8="http://schemas.microsoft.com/office/drawing/2016/5/14/chartex" xmlns:aink="http://schemas.microsoft.com/office/drawing/2016/ink" xmlns:am3d="http://schemas.microsoft.com/office/drawing/2017/model3d" xmlns:w16cid="http://schemas.microsoft.com/office/word/2016/wordml/cid" xmlns:w16se="http://schemas.microsoft.com/office/word/2015/wordml/symex">
             <w:pict>
-              <v:line w14:anchorId="2C03AE89" id="Straight Connector 19" o:spid="_x0000_s1026" style="position:absolute;flip:x;z-index:251671552;visibility:visible;mso-wrap-style:square;mso-wrap-distance-left:9pt;mso-wrap-distance-top:0;mso-wrap-distance-right:9pt;mso-wrap-distance-bottom:0;mso-position-horizontal:absolute;mso-position-horizontal-relative:text;mso-position-vertical:absolute;mso-position-vertical-relative:text" from="461.4pt,244.8pt" to="472.2pt,259.8pt" o:gfxdata="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" strokecolor="#4579b8 [3044]"/>
+              <v:line w14:anchorId="48093D78" id="Straight Connector 19" o:spid="_x0000_s1026" style="position:absolute;flip:x;z-index:251671552;visibility:visible;mso-wrap-style:square;mso-wrap-distance-left:9pt;mso-wrap-distance-top:0;mso-wrap-distance-right:9pt;mso-wrap-distance-bottom:0;mso-position-horizontal:absolute;mso-position-horizontal-relative:text;mso-position-vertical:absolute;mso-position-vertical-relative:text" from="461.4pt,244.8pt" to="472.2pt,259.8pt" o:gfxdata="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" strokecolor="#4579b8 [3044]"/>
             </w:pict>
           </mc:Fallback>
         </mc:AlternateContent>
@@ -3847,9 +3867,9 @@
               </wp:anchor>
             </w:drawing>
           </mc:Choice>
-          <mc:Fallback>
+          <mc:Fallback xmlns:cx="http://schemas.microsoft.com/office/drawing/2014/chartex" xmlns:cx1="http://schemas.microsoft.com/office/drawing/2015/9/8/chartex" xmlns:cx2="http://schemas.microsoft.com/office/drawing/2015/10/21/chartex" xmlns:cx3="http://schemas.microsoft.com/office/drawing/2016/5/9/chartex" xmlns:cx4="http://schemas.microsoft.com/office/drawing/2016/5/10/chartex" xmlns:cx5="http://schemas.microsoft.com/office/drawing/2016/5/11/chartex" xmlns:cx6="http://schemas.microsoft.com/office/drawing/2016/5/12/chartex" xmlns:cx7="http://schemas.microsoft.com/office/drawing/2016/5/13/chartex" xmlns:cx8="http://schemas.microsoft.com/office/drawing/2016/5/14/chartex" xmlns:aink="http://schemas.microsoft.com/office/drawing/2016/ink" xmlns:am3d="http://schemas.microsoft.com/office/drawing/2017/model3d" xmlns:w16cid="http://schemas.microsoft.com/office/word/2016/wordml/cid" xmlns:w16se="http://schemas.microsoft.com/office/word/2015/wordml/symex">
             <w:pict>
-              <v:line w14:anchorId="68ECAD79" id="Straight Connector 18" o:spid="_x0000_s1026" style="position:absolute;z-index:251667456;visibility:visible;mso-wrap-style:square;mso-wrap-distance-left:9pt;mso-wrap-distance-top:0;mso-wrap-distance-right:9pt;mso-wrap-distance-bottom:0;mso-position-horizontal:absolute;mso-position-horizontal-relative:text;mso-position-vertical:absolute;mso-position-vertical-relative:text" from="457.8pt,214.2pt" to="490.8pt,214.2pt" o:gfxdata="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" strokecolor="#4579b8 [3044]"/>
+              <v:line w14:anchorId="05C55069" id="Straight Connector 18" o:spid="_x0000_s1026" style="position:absolute;z-index:251667456;visibility:visible;mso-wrap-style:square;mso-wrap-distance-left:9pt;mso-wrap-distance-top:0;mso-wrap-distance-right:9pt;mso-wrap-distance-bottom:0;mso-position-horizontal:absolute;mso-position-horizontal-relative:text;mso-position-vertical:absolute;mso-position-vertical-relative:text" from="457.8pt,214.2pt" to="490.8pt,214.2pt" o:gfxdata="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" strokecolor="#4579b8 [3044]"/>
             </w:pict>
           </mc:Fallback>
         </mc:AlternateContent>
@@ -3908,9 +3928,9 @@
               </wp:anchor>
             </w:drawing>
           </mc:Choice>
-          <mc:Fallback>
+          <mc:Fallback xmlns:cx="http://schemas.microsoft.com/office/drawing/2014/chartex" xmlns:cx1="http://schemas.microsoft.com/office/drawing/2015/9/8/chartex" xmlns:cx2="http://schemas.microsoft.com/office/drawing/2015/10/21/chartex" xmlns:cx3="http://schemas.microsoft.com/office/drawing/2016/5/9/chartex" xmlns:cx4="http://schemas.microsoft.com/office/drawing/2016/5/10/chartex" xmlns:cx5="http://schemas.microsoft.com/office/drawing/2016/5/11/chartex" xmlns:cx6="http://schemas.microsoft.com/office/drawing/2016/5/12/chartex" xmlns:cx7="http://schemas.microsoft.com/office/drawing/2016/5/13/chartex" xmlns:cx8="http://schemas.microsoft.com/office/drawing/2016/5/14/chartex" xmlns:aink="http://schemas.microsoft.com/office/drawing/2016/ink" xmlns:am3d="http://schemas.microsoft.com/office/drawing/2017/model3d" xmlns:w16cid="http://schemas.microsoft.com/office/word/2016/wordml/cid" xmlns:w16se="http://schemas.microsoft.com/office/word/2015/wordml/symex">
             <w:pict>
-              <v:line w14:anchorId="6B604EB1" id="Straight Connector 17" o:spid="_x0000_s1026" style="position:absolute;flip:x;z-index:251663360;visibility:visible;mso-wrap-style:square;mso-wrap-distance-left:9pt;mso-wrap-distance-top:0;mso-wrap-distance-right:9pt;mso-wrap-distance-bottom:0;mso-position-horizontal:absolute;mso-position-horizontal-relative:text;mso-position-vertical:absolute;mso-position-vertical-relative:text" from="472.8pt,193.2pt" to="473.4pt,247.2pt" o:gfxdata="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" strokecolor="#4579b8 [3044]"/>
+              <v:line w14:anchorId="6C7A3805" id="Straight Connector 17" o:spid="_x0000_s1026" style="position:absolute;flip:x;z-index:251663360;visibility:visible;mso-wrap-style:square;mso-wrap-distance-left:9pt;mso-wrap-distance-top:0;mso-wrap-distance-right:9pt;mso-wrap-distance-bottom:0;mso-position-horizontal:absolute;mso-position-horizontal-relative:text;mso-position-vertical:absolute;mso-position-vertical-relative:text" from="472.8pt,193.2pt" to="473.4pt,247.2pt" o:gfxdata="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" strokecolor="#4579b8 [3044]"/>
             </w:pict>
           </mc:Fallback>
         </mc:AlternateContent>
@@ -3976,9 +3996,9 @@
               </wp:anchor>
             </w:drawing>
           </mc:Choice>
-          <mc:Fallback>
+          <mc:Fallback xmlns:cx="http://schemas.microsoft.com/office/drawing/2014/chartex" xmlns:cx1="http://schemas.microsoft.com/office/drawing/2015/9/8/chartex" xmlns:cx2="http://schemas.microsoft.com/office/drawing/2015/10/21/chartex" xmlns:cx3="http://schemas.microsoft.com/office/drawing/2016/5/9/chartex" xmlns:cx4="http://schemas.microsoft.com/office/drawing/2016/5/10/chartex" xmlns:cx5="http://schemas.microsoft.com/office/drawing/2016/5/11/chartex" xmlns:cx6="http://schemas.microsoft.com/office/drawing/2016/5/12/chartex" xmlns:cx7="http://schemas.microsoft.com/office/drawing/2016/5/13/chartex" xmlns:cx8="http://schemas.microsoft.com/office/drawing/2016/5/14/chartex" xmlns:aink="http://schemas.microsoft.com/office/drawing/2016/ink" xmlns:am3d="http://schemas.microsoft.com/office/drawing/2017/model3d" xmlns:w16cid="http://schemas.microsoft.com/office/word/2016/wordml/cid" xmlns:w16se="http://schemas.microsoft.com/office/word/2015/wordml/symex">
             <w:pict>
-              <v:oval w14:anchorId="560B3E58" id="Oval 16" o:spid="_x0000_s1026" style="position:absolute;margin-left:461.4pt;margin-top:172.8pt;width:23.4pt;height:18.6pt;z-index:251659264;visibility:visible;mso-wrap-style:square;mso-wrap-distance-left:9pt;mso-wrap-distance-top:0;mso-wrap-distance-right:9pt;mso-wrap-distance-bottom:0;mso-position-horizontal:absolute;mso-position-horizontal-relative:text;mso-position-vertical:absolute;mso-position-vertical-relative:text;v-text-anchor:middle" o:gfxdata="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" fillcolor="#4f81bd [3204]" strokecolor="#243f60 [1604]" strokeweight="2pt"/>
+              <v:oval w14:anchorId="5DEDA67D" id="Oval 16" o:spid="_x0000_s1026" style="position:absolute;margin-left:461.4pt;margin-top:172.8pt;width:23.4pt;height:18.6pt;z-index:251659264;visibility:visible;mso-wrap-style:square;mso-wrap-distance-left:9pt;mso-wrap-distance-top:0;mso-wrap-distance-right:9pt;mso-wrap-distance-bottom:0;mso-position-horizontal:absolute;mso-position-horizontal-relative:text;mso-position-vertical:absolute;mso-position-vertical-relative:text;v-text-anchor:middle" o:gfxdata="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" fillcolor="#4f81bd [3204]" strokecolor="#243f60 [1604]" strokeweight="2pt"/>
             </w:pict>
           </mc:Fallback>
         </mc:AlternateContent>
@@ -4037,9 +4057,9 @@
               </wp:anchor>
             </w:drawing>
           </mc:Choice>
-          <mc:Fallback>
+          <mc:Fallback xmlns:cx="http://schemas.microsoft.com/office/drawing/2014/chartex" xmlns:cx1="http://schemas.microsoft.com/office/drawing/2015/9/8/chartex" xmlns:cx2="http://schemas.microsoft.com/office/drawing/2015/10/21/chartex" xmlns:cx3="http://schemas.microsoft.com/office/drawing/2016/5/9/chartex" xmlns:cx4="http://schemas.microsoft.com/office/drawing/2016/5/10/chartex" xmlns:cx5="http://schemas.microsoft.com/office/drawing/2016/5/11/chartex" xmlns:cx6="http://schemas.microsoft.com/office/drawing/2016/5/12/chartex" xmlns:cx7="http://schemas.microsoft.com/office/drawing/2016/5/13/chartex" xmlns:cx8="http://schemas.microsoft.com/office/drawing/2016/5/14/chartex" xmlns:aink="http://schemas.microsoft.com/office/drawing/2016/ink" xmlns:am3d="http://schemas.microsoft.com/office/drawing/2017/model3d" xmlns:w16cid="http://schemas.microsoft.com/office/word/2016/wordml/cid" xmlns:w16se="http://schemas.microsoft.com/office/word/2015/wordml/symex">
             <w:pict>
-              <v:line w14:anchorId="564A6009" id="Straight Connector 14" o:spid="_x0000_s1026" style="position:absolute;flip:x;z-index:251650048;visibility:visible;mso-wrap-style:square;mso-wrap-distance-left:9pt;mso-wrap-distance-top:0;mso-wrap-distance-right:9pt;mso-wrap-distance-bottom:0;mso-position-horizontal:absolute;mso-position-horizontal-relative:text;mso-position-vertical:absolute;mso-position-vertical-relative:text" from="-28.8pt,247.2pt" to="-18pt,262.2pt" o:gfxdata="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" strokecolor="#4579b8 [3044]"/>
+              <v:line w14:anchorId="6B6D3378" id="Straight Connector 14" o:spid="_x0000_s1026" style="position:absolute;flip:x;z-index:251650048;visibility:visible;mso-wrap-style:square;mso-wrap-distance-left:9pt;mso-wrap-distance-top:0;mso-wrap-distance-right:9pt;mso-wrap-distance-bottom:0;mso-position-horizontal:absolute;mso-position-horizontal-relative:text;mso-position-vertical:absolute;mso-position-vertical-relative:text" from="-28.8pt,247.2pt" to="-18pt,262.2pt" o:gfxdata="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" strokecolor="#4579b8 [3044]"/>
             </w:pict>
           </mc:Fallback>
         </mc:AlternateContent>
@@ -4098,9 +4118,9 @@
               </wp:anchor>
             </w:drawing>
           </mc:Choice>
-          <mc:Fallback>
+          <mc:Fallback xmlns:cx="http://schemas.microsoft.com/office/drawing/2014/chartex" xmlns:cx1="http://schemas.microsoft.com/office/drawing/2015/9/8/chartex" xmlns:cx2="http://schemas.microsoft.com/office/drawing/2015/10/21/chartex" xmlns:cx3="http://schemas.microsoft.com/office/drawing/2016/5/9/chartex" xmlns:cx4="http://schemas.microsoft.com/office/drawing/2016/5/10/chartex" xmlns:cx5="http://schemas.microsoft.com/office/drawing/2016/5/11/chartex" xmlns:cx6="http://schemas.microsoft.com/office/drawing/2016/5/12/chartex" xmlns:cx7="http://schemas.microsoft.com/office/drawing/2016/5/13/chartex" xmlns:cx8="http://schemas.microsoft.com/office/drawing/2016/5/14/chartex" xmlns:aink="http://schemas.microsoft.com/office/drawing/2016/ink" xmlns:am3d="http://schemas.microsoft.com/office/drawing/2017/model3d" xmlns:w16cid="http://schemas.microsoft.com/office/word/2016/wordml/cid" xmlns:w16se="http://schemas.microsoft.com/office/word/2015/wordml/symex">
             <w:pict>
-              <v:line w14:anchorId="55BEFB1A" id="Straight Connector 13" o:spid="_x0000_s1026" style="position:absolute;z-index:251644928;visibility:visible;mso-wrap-style:square;mso-wrap-distance-left:9pt;mso-wrap-distance-top:0;mso-wrap-distance-right:9pt;mso-wrap-distance-bottom:0;mso-position-horizontal:absolute;mso-position-horizontal-relative:text;mso-position-vertical:absolute;mso-position-vertical-relative:text" from="-32.4pt,216.6pt" to=".6pt,216.6pt" o:gfxdata="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" strokecolor="#4579b8 [3044]"/>
+              <v:line w14:anchorId="28FD8C86" id="Straight Connector 13" o:spid="_x0000_s1026" style="position:absolute;z-index:251644928;visibility:visible;mso-wrap-style:square;mso-wrap-distance-left:9pt;mso-wrap-distance-top:0;mso-wrap-distance-right:9pt;mso-wrap-distance-bottom:0;mso-position-horizontal:absolute;mso-position-horizontal-relative:text;mso-position-vertical:absolute;mso-position-vertical-relative:text" from="-32.4pt,216.6pt" to=".6pt,216.6pt" o:gfxdata="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" strokecolor="#4579b8 [3044]"/>
             </w:pict>
           </mc:Fallback>
         </mc:AlternateContent>
@@ -4159,9 +4179,9 @@
               </wp:anchor>
             </w:drawing>
           </mc:Choice>
-          <mc:Fallback>
+          <mc:Fallback xmlns:cx="http://schemas.microsoft.com/office/drawing/2014/chartex" xmlns:cx1="http://schemas.microsoft.com/office/drawing/2015/9/8/chartex" xmlns:cx2="http://schemas.microsoft.com/office/drawing/2015/10/21/chartex" xmlns:cx3="http://schemas.microsoft.com/office/drawing/2016/5/9/chartex" xmlns:cx4="http://schemas.microsoft.com/office/drawing/2016/5/10/chartex" xmlns:cx5="http://schemas.microsoft.com/office/drawing/2016/5/11/chartex" xmlns:cx6="http://schemas.microsoft.com/office/drawing/2016/5/12/chartex" xmlns:cx7="http://schemas.microsoft.com/office/drawing/2016/5/13/chartex" xmlns:cx8="http://schemas.microsoft.com/office/drawing/2016/5/14/chartex" xmlns:aink="http://schemas.microsoft.com/office/drawing/2016/ink" xmlns:am3d="http://schemas.microsoft.com/office/drawing/2017/model3d" xmlns:w16cid="http://schemas.microsoft.com/office/word/2016/wordml/cid" xmlns:w16se="http://schemas.microsoft.com/office/word/2015/wordml/symex">
             <w:pict>
-              <v:line w14:anchorId="78D1458F" id="Straight Connector 12" o:spid="_x0000_s1026" style="position:absolute;flip:x;z-index:251639808;visibility:visible;mso-wrap-style:square;mso-wrap-distance-left:9pt;mso-wrap-distance-top:0;mso-wrap-distance-right:9pt;mso-wrap-distance-bottom:0;mso-position-horizontal:absolute;mso-position-horizontal-relative:text;mso-position-vertical:absolute;mso-position-vertical-relative:text" from="-17.4pt,195.6pt" to="-16.8pt,249.6pt" o:gfxdata="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" strokecolor="#4579b8 [3044]"/>
+              <v:line w14:anchorId="75B23CA0" id="Straight Connector 12" o:spid="_x0000_s1026" style="position:absolute;flip:x;z-index:251639808;visibility:visible;mso-wrap-style:square;mso-wrap-distance-left:9pt;mso-wrap-distance-top:0;mso-wrap-distance-right:9pt;mso-wrap-distance-bottom:0;mso-position-horizontal:absolute;mso-position-horizontal-relative:text;mso-position-vertical:absolute;mso-position-vertical-relative:text" from="-17.4pt,195.6pt" to="-16.8pt,249.6pt" o:gfxdata="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" strokecolor="#4579b8 [3044]"/>
             </w:pict>
           </mc:Fallback>
         </mc:AlternateContent>
@@ -4227,9 +4247,9 @@
               </wp:anchor>
             </w:drawing>
           </mc:Choice>
-          <mc:Fallback>
+          <mc:Fallback xmlns:cx="http://schemas.microsoft.com/office/drawing/2014/chartex" xmlns:cx1="http://schemas.microsoft.com/office/drawing/2015/9/8/chartex" xmlns:cx2="http://schemas.microsoft.com/office/drawing/2015/10/21/chartex" xmlns:cx3="http://schemas.microsoft.com/office/drawing/2016/5/9/chartex" xmlns:cx4="http://schemas.microsoft.com/office/drawing/2016/5/10/chartex" xmlns:cx5="http://schemas.microsoft.com/office/drawing/2016/5/11/chartex" xmlns:cx6="http://schemas.microsoft.com/office/drawing/2016/5/12/chartex" xmlns:cx7="http://schemas.microsoft.com/office/drawing/2016/5/13/chartex" xmlns:cx8="http://schemas.microsoft.com/office/drawing/2016/5/14/chartex" xmlns:aink="http://schemas.microsoft.com/office/drawing/2016/ink" xmlns:am3d="http://schemas.microsoft.com/office/drawing/2017/model3d" xmlns:w16cid="http://schemas.microsoft.com/office/word/2016/wordml/cid" xmlns:w16se="http://schemas.microsoft.com/office/word/2015/wordml/symex">
             <w:pict>
-              <v:oval w14:anchorId="7965EC82" id="Oval 11" o:spid="_x0000_s1026" style="position:absolute;margin-left:-28.8pt;margin-top:175.2pt;width:23.4pt;height:18.6pt;z-index:251634688;visibility:visible;mso-wrap-style:square;mso-wrap-distance-left:9pt;mso-wrap-distance-top:0;mso-wrap-distance-right:9pt;mso-wrap-distance-bottom:0;mso-position-horizontal:absolute;mso-position-horizontal-relative:text;mso-position-vertical:absolute;mso-position-vertical-relative:text;v-text-anchor:middle" o:gfxdata="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" fillcolor="#4f81bd [3204]" strokecolor="#243f60 [1604]" strokeweight="2pt"/>
+              <v:oval w14:anchorId="602B4D27" id="Oval 11" o:spid="_x0000_s1026" style="position:absolute;margin-left:-28.8pt;margin-top:175.2pt;width:23.4pt;height:18.6pt;z-index:251634688;visibility:visible;mso-wrap-style:square;mso-wrap-distance-left:9pt;mso-wrap-distance-top:0;mso-wrap-distance-right:9pt;mso-wrap-distance-bottom:0;mso-position-horizontal:absolute;mso-position-horizontal-relative:text;mso-position-vertical:absolute;mso-position-vertical-relative:text;v-text-anchor:middle" o:gfxdata="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" fillcolor="#4f81bd [3204]" strokecolor="#243f60 [1604]" strokeweight="2pt"/>
             </w:pict>
           </mc:Fallback>
         </mc:AlternateContent>
@@ -4307,7 +4327,7 @@
           </mc:Choice>
           <mc:Fallback>
             <w:pict>
-              <v:oval w14:anchorId="0AFE6717" id="Oval 10" o:spid="_x0000_s1028" style="position:absolute;left:0;text-align:left;margin-left:182.4pt;margin-top:492pt;width:160.2pt;height:37.2pt;z-index:251629568;visibility:visible;mso-wrap-style:square;mso-wrap-distance-left:9pt;mso-wrap-distance-top:0;mso-wrap-distance-right:9pt;mso-wrap-distance-bottom:0;mso-position-horizontal:absolute;mso-position-horizontal-relative:text;mso-position-vertical:absolute;mso-position-vertical-relative:text;v-text-anchor:middle" o:gfxdata="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" fillcolor="white [3201]" strokecolor="#f79646 [3209]" strokeweight="2pt">
+              <v:oval w14:anchorId="0AFE6717" id="Oval 10" o:spid="_x0000_s1028" style="position:absolute;left:0;text-align:left;margin-left:182.4pt;margin-top:492pt;width:160.2pt;height:37.2pt;z-index:251629568;visibility:visible;mso-wrap-style:square;mso-wrap-distance-left:9pt;mso-wrap-distance-top:0;mso-wrap-distance-right:9pt;mso-wrap-distance-bottom:0;mso-position-horizontal:absolute;mso-position-horizontal-relative:text;mso-position-vertical:absolute;mso-position-vertical-relative:text;v-text-anchor:middle" o:gfxdata="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" fillcolor="white [3201]" strokecolor="#f79646 [3209]" strokeweight="2pt">
                 <v:textbox>
                   <w:txbxContent>
                     <w:p>
@@ -4398,7 +4418,7 @@
           </mc:Choice>
           <mc:Fallback>
             <w:pict>
-              <v:oval w14:anchorId="24C4B0DC" id="Oval 9" o:spid="_x0000_s1029" style="position:absolute;left:0;text-align:left;margin-left:179.4pt;margin-top:435.6pt;width:160.2pt;height:37.2pt;z-index:251624448;visibility:visible;mso-wrap-style:square;mso-wrap-distance-left:9pt;mso-wrap-distance-top:0;mso-wrap-distance-right:9pt;mso-wrap-distance-bottom:0;mso-position-horizontal:absolute;mso-position-horizontal-relative:text;mso-position-vertical:absolute;mso-position-vertical-relative:text;v-text-anchor:middle" o:gfxdata="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" fillcolor="white [3201]" strokecolor="#f79646 [3209]" strokeweight="2pt">
+              <v:oval w14:anchorId="24C4B0DC" id="Oval 9" o:spid="_x0000_s1029" style="position:absolute;left:0;text-align:left;margin-left:179.4pt;margin-top:435.6pt;width:160.2pt;height:37.2pt;z-index:251624448;visibility:visible;mso-wrap-style:square;mso-wrap-distance-left:9pt;mso-wrap-distance-top:0;mso-wrap-distance-right:9pt;mso-wrap-distance-bottom:0;mso-position-horizontal:absolute;mso-position-horizontal-relative:text;mso-position-vertical:absolute;mso-position-vertical-relative:text;v-text-anchor:middle" o:gfxdata="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" fillcolor="white [3201]" strokecolor="#f79646 [3209]" strokeweight="2pt">
                 <v:textbox>
                   <w:txbxContent>
                     <w:p>
@@ -4489,7 +4509,7 @@
           </mc:Choice>
           <mc:Fallback>
             <w:pict>
-              <v:oval w14:anchorId="29BAC3F7" id="Oval 8" o:spid="_x0000_s1030" style="position:absolute;left:0;text-align:left;margin-left:174.6pt;margin-top:384.6pt;width:160.2pt;height:37.2pt;z-index:251619328;visibility:visible;mso-wrap-style:square;mso-wrap-distance-left:9pt;mso-wrap-distance-top:0;mso-wrap-distance-right:9pt;mso-wrap-distance-bottom:0;mso-position-horizontal:absolute;mso-position-horizontal-relative:text;mso-position-vertical:absolute;mso-position-vertical-relative:text;v-text-anchor:middle" o:gfxdata="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" fillcolor="white [3201]" strokecolor="#f79646 [3209]" strokeweight="2pt">
+              <v:oval w14:anchorId="29BAC3F7" id="Oval 8" o:spid="_x0000_s1030" style="position:absolute;left:0;text-align:left;margin-left:174.6pt;margin-top:384.6pt;width:160.2pt;height:37.2pt;z-index:251619328;visibility:visible;mso-wrap-style:square;mso-wrap-distance-left:9pt;mso-wrap-distance-top:0;mso-wrap-distance-right:9pt;mso-wrap-distance-bottom:0;mso-position-horizontal:absolute;mso-position-horizontal-relative:text;mso-position-vertical:absolute;mso-position-vertical-relative:text;v-text-anchor:middle" o:gfxdata="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" fillcolor="white [3201]" strokecolor="#f79646 [3209]" strokeweight="2pt">
                 <v:textbox>
                   <w:txbxContent>
                     <w:p>
@@ -4580,7 +4600,7 @@
           </mc:Choice>
           <mc:Fallback>
             <w:pict>
-              <v:oval w14:anchorId="037A6FCE" id="Oval 7" o:spid="_x0000_s1031" style="position:absolute;left:0;text-align:left;margin-left:172.2pt;margin-top:329.4pt;width:160.2pt;height:37.2pt;z-index:251614208;visibility:visible;mso-wrap-style:square;mso-wrap-distance-left:9pt;mso-wrap-distance-top:0;mso-wrap-distance-right:9pt;mso-wrap-distance-bottom:0;mso-position-horizontal:absolute;mso-position-horizontal-relative:text;mso-position-vertical:absolute;mso-position-vertical-relative:text;v-text-anchor:middle" o:gfxdata="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" fillcolor="white [3201]" strokecolor="#f79646 [3209]" strokeweight="2pt">
+              <v:oval w14:anchorId="037A6FCE" id="Oval 7" o:spid="_x0000_s1031" style="position:absolute;left:0;text-align:left;margin-left:172.2pt;margin-top:329.4pt;width:160.2pt;height:37.2pt;z-index:251614208;visibility:visible;mso-wrap-style:square;mso-wrap-distance-left:9pt;mso-wrap-distance-top:0;mso-wrap-distance-right:9pt;mso-wrap-distance-bottom:0;mso-position-horizontal:absolute;mso-position-horizontal-relative:text;mso-position-vertical:absolute;mso-position-vertical-relative:text;v-text-anchor:middle" o:gfxdata="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" fillcolor="white [3201]" strokecolor="#f79646 [3209]" strokeweight="2pt">
                 <v:textbox>
                   <w:txbxContent>
                     <w:p>
@@ -4671,7 +4691,7 @@
           </mc:Choice>
           <mc:Fallback>
             <w:pict>
-              <v:oval w14:anchorId="60B00B1D" id="Oval 6" o:spid="_x0000_s1032" style="position:absolute;left:0;text-align:left;margin-left:168pt;margin-top:275.4pt;width:160.2pt;height:37.2pt;z-index:251609088;visibility:visible;mso-wrap-style:square;mso-wrap-distance-left:9pt;mso-wrap-distance-top:0;mso-wrap-distance-right:9pt;mso-wrap-distance-bottom:0;mso-position-horizontal:absolute;mso-position-horizontal-relative:text;mso-position-vertical:absolute;mso-position-vertical-relative:text;v-text-anchor:middle" o:gfxdata="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" fillcolor="white [3201]" strokecolor="#f79646 [3209]" strokeweight="2pt">
+              <v:oval w14:anchorId="60B00B1D" id="Oval 6" o:spid="_x0000_s1032" style="position:absolute;left:0;text-align:left;margin-left:168pt;margin-top:275.4pt;width:160.2pt;height:37.2pt;z-index:251609088;visibility:visible;mso-wrap-style:square;mso-wrap-distance-left:9pt;mso-wrap-distance-top:0;mso-wrap-distance-right:9pt;mso-wrap-distance-bottom:0;mso-position-horizontal:absolute;mso-position-horizontal-relative:text;mso-position-vertical:absolute;mso-position-vertical-relative:text;v-text-anchor:middle" o:gfxdata="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" fillcolor="white [3201]" strokecolor="#f79646 [3209]" strokeweight="2pt">
                 <v:textbox>
                   <w:txbxContent>
                     <w:p>
@@ -4765,7 +4785,7 @@
           </mc:Choice>
           <mc:Fallback>
             <w:pict>
-              <v:oval w14:anchorId="17A7A452" id="Oval 5" o:spid="_x0000_s1033" style="position:absolute;left:0;text-align:left;margin-left:164.4pt;margin-top:207.6pt;width:160.2pt;height:44.4pt;z-index:251603968;visibility:visible;mso-wrap-style:square;mso-height-percent:0;mso-wrap-distance-left:9pt;mso-wrap-distance-top:0;mso-wrap-distance-right:9pt;mso-wrap-distance-bottom:0;mso-position-horizontal:absolute;mso-position-horizontal-relative:text;mso-position-vertical:absolute;mso-position-vertical-relative:text;mso-height-percent:0;mso-height-relative:margin;v-text-anchor:middle" o:gfxdata="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" fillcolor="white [3201]" strokecolor="#f79646 [3209]" strokeweight="2pt">
+              <v:oval w14:anchorId="17A7A452" id="Oval 5" o:spid="_x0000_s1033" style="position:absolute;left:0;text-align:left;margin-left:164.4pt;margin-top:207.6pt;width:160.2pt;height:44.4pt;z-index:251603968;visibility:visible;mso-wrap-style:square;mso-height-percent:0;mso-wrap-distance-left:9pt;mso-wrap-distance-top:0;mso-wrap-distance-right:9pt;mso-wrap-distance-bottom:0;mso-position-horizontal:absolute;mso-position-horizontal-relative:text;mso-position-vertical:absolute;mso-position-vertical-relative:text;mso-height-percent:0;mso-height-relative:margin;v-text-anchor:middle" o:gfxdata="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" fillcolor="white [3201]" strokecolor="#f79646 [3209]" strokeweight="2pt">
                 <v:textbox>
                   <w:txbxContent>
                     <w:p>
@@ -4856,7 +4876,7 @@
           </mc:Choice>
           <mc:Fallback>
             <w:pict>
-              <v:oval w14:anchorId="5F83004C" id="Oval 39" o:spid="_x0000_s1034" style="position:absolute;left:0;text-align:left;margin-left:168.6pt;margin-top:146.4pt;width:160.2pt;height:37.2pt;z-index:251598848;visibility:visible;mso-wrap-style:square;mso-wrap-distance-left:9pt;mso-wrap-distance-top:0;mso-wrap-distance-right:9pt;mso-wrap-distance-bottom:0;mso-position-horizontal:absolute;mso-position-horizontal-relative:text;mso-position-vertical:absolute;mso-position-vertical-relative:text;v-text-anchor:middle" o:gfxdata="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" fillcolor="white [3201]" strokecolor="#f79646 [3209]" strokeweight="2pt">
+              <v:oval w14:anchorId="5F83004C" id="Oval 39" o:spid="_x0000_s1034" style="position:absolute;left:0;text-align:left;margin-left:168.6pt;margin-top:146.4pt;width:160.2pt;height:37.2pt;z-index:251598848;visibility:visible;mso-wrap-style:square;mso-wrap-distance-left:9pt;mso-wrap-distance-top:0;mso-wrap-distance-right:9pt;mso-wrap-distance-bottom:0;mso-position-horizontal:absolute;mso-position-horizontal-relative:text;mso-position-vertical:absolute;mso-position-vertical-relative:text;v-text-anchor:middle" o:gfxdata="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" fillcolor="white [3201]" strokecolor="#f79646 [3209]" strokeweight="2pt">
                 <v:textbox>
                   <w:txbxContent>
                     <w:p>
@@ -4947,7 +4967,7 @@
           </mc:Choice>
           <mc:Fallback>
             <w:pict>
-              <v:oval w14:anchorId="45EE3BBC" id="Oval 40" o:spid="_x0000_s1035" style="position:absolute;left:0;text-align:left;margin-left:161.4pt;margin-top:86.4pt;width:160.2pt;height:37.2pt;z-index:251593728;visibility:visible;mso-wrap-style:square;mso-wrap-distance-left:9pt;mso-wrap-distance-top:0;mso-wrap-distance-right:9pt;mso-wrap-distance-bottom:0;mso-position-horizontal:absolute;mso-position-horizontal-relative:text;mso-position-vertical:absolute;mso-position-vertical-relative:text;v-text-anchor:middle" o:gfxdata="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" fillcolor="white [3201]" strokecolor="#f79646 [3209]" strokeweight="2pt">
+              <v:oval w14:anchorId="45EE3BBC" id="Oval 40" o:spid="_x0000_s1035" style="position:absolute;left:0;text-align:left;margin-left:161.4pt;margin-top:86.4pt;width:160.2pt;height:37.2pt;z-index:251593728;visibility:visible;mso-wrap-style:square;mso-wrap-distance-left:9pt;mso-wrap-distance-top:0;mso-wrap-distance-right:9pt;mso-wrap-distance-bottom:0;mso-position-horizontal:absolute;mso-position-horizontal-relative:text;mso-position-vertical:absolute;mso-position-vertical-relative:text;v-text-anchor:middle" o:gfxdata="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" fillcolor="white [3201]" strokecolor="#f79646 [3209]" strokeweight="2pt">
                 <v:textbox>
                   <w:txbxContent>
                     <w:p>
@@ -5038,7 +5058,7 @@
           </mc:Choice>
           <mc:Fallback>
             <w:pict>
-              <v:oval w14:anchorId="5FBA82E7" id="Oval 41" o:spid="_x0000_s1036" style="position:absolute;left:0;text-align:left;margin-left:162.6pt;margin-top:37.8pt;width:160.2pt;height:37.2pt;z-index:251588608;visibility:visible;mso-wrap-style:square;mso-wrap-distance-left:9pt;mso-wrap-distance-top:0;mso-wrap-distance-right:9pt;mso-wrap-distance-bottom:0;mso-position-horizontal:absolute;mso-position-horizontal-relative:text;mso-position-vertical:absolute;mso-position-vertical-relative:text;v-text-anchor:middle" o:gfxdata="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" fillcolor="white [3201]" strokecolor="#f79646 [3209]" strokeweight="2pt">
+              <v:oval w14:anchorId="5FBA82E7" id="Oval 41" o:spid="_x0000_s1036" style="position:absolute;left:0;text-align:left;margin-left:162.6pt;margin-top:37.8pt;width:160.2pt;height:37.2pt;z-index:251588608;visibility:visible;mso-wrap-style:square;mso-wrap-distance-left:9pt;mso-wrap-distance-top:0;mso-wrap-distance-right:9pt;mso-wrap-distance-bottom:0;mso-position-horizontal:absolute;mso-position-horizontal-relative:text;mso-position-vertical:absolute;mso-position-vertical-relative:text;v-text-anchor:middle" o:gfxdata="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" fillcolor="white [3201]" strokecolor="#f79646 [3209]" strokeweight="2pt">
                 <v:textbox>
                   <w:txbxContent>
                     <w:p>
@@ -5293,9 +5313,9 @@
               </wp:anchor>
             </w:drawing>
           </mc:Choice>
-          <mc:Fallback>
+          <mc:Fallback xmlns:cx="http://schemas.microsoft.com/office/drawing/2014/chartex" xmlns:cx1="http://schemas.microsoft.com/office/drawing/2015/9/8/chartex" xmlns:cx2="http://schemas.microsoft.com/office/drawing/2015/10/21/chartex" xmlns:cx3="http://schemas.microsoft.com/office/drawing/2016/5/9/chartex" xmlns:cx4="http://schemas.microsoft.com/office/drawing/2016/5/10/chartex" xmlns:cx5="http://schemas.microsoft.com/office/drawing/2016/5/11/chartex" xmlns:cx6="http://schemas.microsoft.com/office/drawing/2016/5/12/chartex" xmlns:cx7="http://schemas.microsoft.com/office/drawing/2016/5/13/chartex" xmlns:cx8="http://schemas.microsoft.com/office/drawing/2016/5/14/chartex" xmlns:aink="http://schemas.microsoft.com/office/drawing/2016/ink" xmlns:am3d="http://schemas.microsoft.com/office/drawing/2017/model3d" xmlns:w16cid="http://schemas.microsoft.com/office/word/2016/wordml/cid" xmlns:w16se="http://schemas.microsoft.com/office/word/2015/wordml/symex">
             <w:pict>
-              <v:line w14:anchorId="438FBF94" id="Straight Connector 15" o:spid="_x0000_s1026" style="position:absolute;z-index:251655168;visibility:visible;mso-wrap-style:square;mso-width-percent:0;mso-height-percent:0;mso-wrap-distance-left:9pt;mso-wrap-distance-top:0;mso-wrap-distance-right:9pt;mso-wrap-distance-bottom:0;mso-position-horizontal:absolute;mso-position-horizontal-relative:left-margin-area;mso-position-vertical:absolute;mso-position-vertical-relative:text;mso-width-percent:0;mso-height-percent:0;mso-width-relative:margin;mso-height-relative:margin" from="40.2pt,15.85pt" to="54pt,27.25pt" o:gfxdata="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" strokecolor="#4579b8 [3044]">
+              <v:line w14:anchorId="41B0B16A" id="Straight Connector 15" o:spid="_x0000_s1026" style="position:absolute;z-index:251655168;visibility:visible;mso-wrap-style:square;mso-width-percent:0;mso-height-percent:0;mso-wrap-distance-left:9pt;mso-wrap-distance-top:0;mso-wrap-distance-right:9pt;mso-wrap-distance-bottom:0;mso-position-horizontal:absolute;mso-position-horizontal-relative:left-margin-area;mso-position-vertical:absolute;mso-position-vertical-relative:text;mso-width-percent:0;mso-height-percent:0;mso-width-relative:margin;mso-height-relative:margin" from="40.2pt,15.85pt" to="54pt,27.25pt" o:gfxdata="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" strokecolor="#4579b8 [3044]">
                 <w10:wrap anchorx="margin"/>
               </v:line>
             </w:pict>
@@ -5373,9 +5393,9 @@
               </wp:anchor>
             </w:drawing>
           </mc:Choice>
-          <mc:Fallback>
+          <mc:Fallback xmlns:cx="http://schemas.microsoft.com/office/drawing/2014/chartex" xmlns:cx1="http://schemas.microsoft.com/office/drawing/2015/9/8/chartex" xmlns:cx2="http://schemas.microsoft.com/office/drawing/2015/10/21/chartex" xmlns:cx3="http://schemas.microsoft.com/office/drawing/2016/5/9/chartex" xmlns:cx4="http://schemas.microsoft.com/office/drawing/2016/5/10/chartex" xmlns:cx5="http://schemas.microsoft.com/office/drawing/2016/5/11/chartex" xmlns:cx6="http://schemas.microsoft.com/office/drawing/2016/5/12/chartex" xmlns:cx7="http://schemas.microsoft.com/office/drawing/2016/5/13/chartex" xmlns:cx8="http://schemas.microsoft.com/office/drawing/2016/5/14/chartex" xmlns:aink="http://schemas.microsoft.com/office/drawing/2016/ink" xmlns:am3d="http://schemas.microsoft.com/office/drawing/2017/model3d" xmlns:w16cid="http://schemas.microsoft.com/office/word/2016/wordml/cid" xmlns:w16se="http://schemas.microsoft.com/office/word/2015/wordml/symex">
             <w:pict>
-              <v:line w14:anchorId="0D4F30A5" id="Straight Connector 20" o:spid="_x0000_s1026" style="position:absolute;z-index:251676672;visibility:visible;mso-wrap-style:square;mso-width-percent:0;mso-height-percent:0;mso-wrap-distance-left:9pt;mso-wrap-distance-top:0;mso-wrap-distance-right:9pt;mso-wrap-distance-bottom:0;mso-position-horizontal:absolute;mso-position-horizontal-relative:left-margin-area;mso-position-vertical:absolute;mso-position-vertical-relative:text;mso-width-percent:0;mso-height-percent:0;mso-width-relative:margin;mso-height-relative:margin" from="529.2pt,.55pt" to="543pt,11.95pt" o:gfxdata="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" strokecolor="#4579b8 [3044]">
+              <v:line w14:anchorId="7847CD8F" id="Straight Connector 20" o:spid="_x0000_s1026" style="position:absolute;z-index:251676672;visibility:visible;mso-wrap-style:square;mso-width-percent:0;mso-height-percent:0;mso-wrap-distance-left:9pt;mso-wrap-distance-top:0;mso-wrap-distance-right:9pt;mso-wrap-distance-bottom:0;mso-position-horizontal:absolute;mso-position-horizontal-relative:left-margin-area;mso-position-vertical:absolute;mso-position-vertical-relative:text;mso-width-percent:0;mso-height-percent:0;mso-width-relative:margin;mso-height-relative:margin" from="529.2pt,.55pt" to="543pt,11.95pt" o:gfxdata="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" strokecolor="#4579b8 [3044]">
                 <w10:wrap anchorx="margin"/>
               </v:line>
             </w:pict>
@@ -5794,7 +5814,25 @@
           <w:sz w:val="24"/>
           <w:szCs w:val="24"/>
         </w:rPr>
-        <w:t xml:space="preserve"> management Github is used.</w:t>
+        <w:t xml:space="preserve"> management </w:t>
+      </w:r>
+      <w:proofErr w:type="spellStart"/>
+      <w:r>
+        <w:rPr>
+          <w:rFonts w:ascii="Times New Roman" w:hAnsi="Times New Roman" w:cs="Times New Roman"/>
+          <w:sz w:val="24"/>
+          <w:szCs w:val="24"/>
+        </w:rPr>
+        <w:t>Github</w:t>
+      </w:r>
+      <w:proofErr w:type="spellEnd"/>
+      <w:r>
+        <w:rPr>
+          <w:rFonts w:ascii="Times New Roman" w:hAnsi="Times New Roman" w:cs="Times New Roman"/>
+          <w:sz w:val="24"/>
+          <w:szCs w:val="24"/>
+        </w:rPr>
+        <w:t xml:space="preserve"> is used.</w:t>
       </w:r>
     </w:p>
     <w:p>
@@ -6243,7 +6281,7 @@
                 <w:sz w:val="24"/>
                 <w:szCs w:val="24"/>
               </w:rPr>
-              <w:t>Challenge Participants</w:t>
+              <w:t>Buy Ticket</w:t>
             </w:r>
           </w:p>
         </w:tc>
@@ -6266,7 +6304,7 @@
                 <w:sz w:val="24"/>
                 <w:szCs w:val="24"/>
               </w:rPr>
-              <w:t>Challenge other users for the sport events.</w:t>
+              <w:t>Users can buy sports event tickets</w:t>
             </w:r>
           </w:p>
         </w:tc>
@@ -6291,7 +6329,7 @@
                 <w:sz w:val="24"/>
                 <w:szCs w:val="24"/>
               </w:rPr>
-              <w:t>Chat with others</w:t>
+              <w:t>Challenge Participants</w:t>
             </w:r>
           </w:p>
         </w:tc>
@@ -6314,7 +6352,7 @@
                 <w:sz w:val="24"/>
                 <w:szCs w:val="24"/>
               </w:rPr>
-              <w:t>Chat for allowing the users to communicate with each other’s to manage the sports.</w:t>
+              <w:t>Challenge other users for the sport events.</w:t>
             </w:r>
           </w:p>
         </w:tc>
@@ -6339,7 +6377,7 @@
                 <w:sz w:val="24"/>
                 <w:szCs w:val="24"/>
               </w:rPr>
-              <w:t>Mange Group event</w:t>
+              <w:t>Chat with others</w:t>
             </w:r>
           </w:p>
         </w:tc>
@@ -6362,7 +6400,7 @@
                 <w:sz w:val="24"/>
                 <w:szCs w:val="24"/>
               </w:rPr>
-              <w:t>The people can also arrange group events by organising group within the users of the application.</w:t>
+              <w:t>Chat for allowing the users to communicate with each other’s to manage the sports.</w:t>
             </w:r>
           </w:p>
         </w:tc>
@@ -6387,15 +6425,7 @@
                 <w:sz w:val="24"/>
                 <w:szCs w:val="24"/>
               </w:rPr>
-              <w:t>Manage</w:t>
-            </w:r>
-            <w:r>
-              <w:rPr>
-                <w:rFonts w:ascii="Times New Roman" w:hAnsi="Times New Roman" w:cs="Times New Roman"/>
-                <w:sz w:val="24"/>
-                <w:szCs w:val="24"/>
-              </w:rPr>
-              <w:t xml:space="preserve"> the application</w:t>
+              <w:t>Mange Group event</w:t>
             </w:r>
           </w:p>
         </w:tc>
@@ -6418,6 +6448,62 @@
                 <w:sz w:val="24"/>
                 <w:szCs w:val="24"/>
               </w:rPr>
+              <w:t>The people can also arrange group events by organising group within the users of the application.</w:t>
+            </w:r>
+          </w:p>
+        </w:tc>
+      </w:tr>
+      <w:tr>
+        <w:tc>
+          <w:tcPr>
+            <w:tcW w:w="3005" w:type="dxa"/>
+          </w:tcPr>
+          <w:p>
+            <w:pPr>
+              <w:spacing w:line="360" w:lineRule="auto"/>
+              <w:rPr>
+                <w:rFonts w:ascii="Times New Roman" w:hAnsi="Times New Roman" w:cs="Times New Roman"/>
+                <w:sz w:val="24"/>
+                <w:szCs w:val="24"/>
+              </w:rPr>
+            </w:pPr>
+            <w:r>
+              <w:rPr>
+                <w:rFonts w:ascii="Times New Roman" w:hAnsi="Times New Roman" w:cs="Times New Roman"/>
+                <w:sz w:val="24"/>
+                <w:szCs w:val="24"/>
+              </w:rPr>
+              <w:t>Manage</w:t>
+            </w:r>
+            <w:r>
+              <w:rPr>
+                <w:rFonts w:ascii="Times New Roman" w:hAnsi="Times New Roman" w:cs="Times New Roman"/>
+                <w:sz w:val="24"/>
+                <w:szCs w:val="24"/>
+              </w:rPr>
+              <w:t xml:space="preserve"> the application</w:t>
+            </w:r>
+          </w:p>
+        </w:tc>
+        <w:tc>
+          <w:tcPr>
+            <w:tcW w:w="5779" w:type="dxa"/>
+          </w:tcPr>
+          <w:p>
+            <w:pPr>
+              <w:spacing w:line="360" w:lineRule="auto"/>
+              <w:rPr>
+                <w:rFonts w:ascii="Times New Roman" w:hAnsi="Times New Roman" w:cs="Times New Roman"/>
+                <w:sz w:val="24"/>
+                <w:szCs w:val="24"/>
+              </w:rPr>
+            </w:pPr>
+            <w:r>
+              <w:rPr>
+                <w:rFonts w:ascii="Times New Roman" w:hAnsi="Times New Roman" w:cs="Times New Roman"/>
+                <w:sz w:val="24"/>
+                <w:szCs w:val="24"/>
+              </w:rPr>
               <w:t>Admin</w:t>
             </w:r>
             <w:r>
@@ -6684,6 +6770,71 @@
     </w:p>
     <w:p>
       <w:pPr>
+        <w:pStyle w:val="ListParagraph"/>
+        <w:numPr>
+          <w:ilvl w:val="0"/>
+          <w:numId w:val="10"/>
+        </w:numPr>
+        <w:spacing w:after="160" w:line="360" w:lineRule="auto"/>
+        <w:jc w:val="both"/>
+        <w:rPr>
+          <w:rFonts w:ascii="Times New Roman" w:hAnsi="Times New Roman" w:cs="Times New Roman"/>
+          <w:color w:val="000000" w:themeColor="text1"/>
+          <w:sz w:val="24"/>
+          <w:szCs w:val="24"/>
+        </w:rPr>
+      </w:pPr>
+      <w:r>
+        <w:rPr>
+          <w:rFonts w:ascii="Times New Roman" w:hAnsi="Times New Roman" w:cs="Times New Roman"/>
+          <w:color w:val="000000" w:themeColor="text1"/>
+          <w:sz w:val="24"/>
+          <w:szCs w:val="24"/>
+        </w:rPr>
+        <w:t>Exact response time between the interfaces</w:t>
+      </w:r>
+    </w:p>
+    <w:p>
+      <w:pPr>
+        <w:pStyle w:val="ListParagraph"/>
+        <w:numPr>
+          <w:ilvl w:val="0"/>
+          <w:numId w:val="10"/>
+        </w:numPr>
+        <w:spacing w:after="160" w:line="360" w:lineRule="auto"/>
+        <w:jc w:val="both"/>
+        <w:rPr>
+          <w:rFonts w:ascii="Times New Roman" w:hAnsi="Times New Roman" w:cs="Times New Roman"/>
+          <w:color w:val="000000" w:themeColor="text1"/>
+          <w:sz w:val="24"/>
+          <w:szCs w:val="24"/>
+        </w:rPr>
+      </w:pPr>
+      <w:r>
+        <w:rPr>
+          <w:rFonts w:ascii="Times New Roman" w:hAnsi="Times New Roman" w:cs="Times New Roman"/>
+          <w:color w:val="000000" w:themeColor="text1"/>
+          <w:sz w:val="24"/>
+          <w:szCs w:val="24"/>
+        </w:rPr>
+        <w:t>The details should be maintained properly</w:t>
+      </w:r>
+    </w:p>
+    <w:p>
+      <w:pPr>
+        <w:pStyle w:val="ListParagraph"/>
+        <w:spacing w:after="160" w:line="360" w:lineRule="auto"/>
+        <w:jc w:val="both"/>
+        <w:rPr>
+          <w:rFonts w:ascii="Times New Roman" w:hAnsi="Times New Roman" w:cs="Times New Roman"/>
+          <w:color w:val="000000" w:themeColor="text1"/>
+          <w:sz w:val="24"/>
+          <w:szCs w:val="24"/>
+        </w:rPr>
+      </w:pPr>
+    </w:p>
+    <w:p>
+      <w:pPr>
         <w:spacing w:after="0" w:line="240" w:lineRule="auto"/>
         <w:jc w:val="both"/>
         <w:rPr>
@@ -6736,7 +6887,6 @@
       </w:pPr>
       <w:bookmarkStart w:id="13" w:name="_Toc491089094"/>
       <w:r>
-        <w:lastRenderedPageBreak/>
         <w:t>Design</w:t>
       </w:r>
       <w:bookmarkEnd w:id="13"/>
@@ -6835,7 +6985,27 @@
           <w:sz w:val="24"/>
           <w:szCs w:val="24"/>
         </w:rPr>
-        <w:t>model and view, it accept command both from server side and client side.</w:t>
+        <w:t xml:space="preserve">model and view, it </w:t>
+      </w:r>
+      <w:proofErr w:type="gramStart"/>
+      <w:r>
+        <w:rPr>
+          <w:rFonts w:ascii="Times New Roman" w:hAnsi="Times New Roman" w:cs="Times New Roman"/>
+          <w:color w:val="000000" w:themeColor="text1"/>
+          <w:sz w:val="24"/>
+          <w:szCs w:val="24"/>
+        </w:rPr>
+        <w:t>accept</w:t>
+      </w:r>
+      <w:proofErr w:type="gramEnd"/>
+      <w:r>
+        <w:rPr>
+          <w:rFonts w:ascii="Times New Roman" w:hAnsi="Times New Roman" w:cs="Times New Roman"/>
+          <w:color w:val="000000" w:themeColor="text1"/>
+          <w:sz w:val="24"/>
+          <w:szCs w:val="24"/>
+        </w:rPr>
+        <w:t xml:space="preserve"> command both from server side and client side.</w:t>
       </w:r>
       <w:r>
         <w:rPr>
@@ -7298,7 +7468,7 @@
     </w:p>
     <w:p>
       <w:pPr>
-        <w:spacing w:after="0" w:line="240" w:lineRule="auto"/>
+        <w:spacing w:after="0" w:line="360" w:lineRule="auto"/>
         <w:jc w:val="both"/>
         <w:rPr>
           <w:rFonts w:ascii="Times New Roman" w:hAnsi="Times New Roman" w:cs="Times New Roman"/>
@@ -7361,6 +7531,131 @@
           <w:szCs w:val="24"/>
         </w:rPr>
         <w:t xml:space="preserve"> the database list with the username and password.</w:t>
+      </w:r>
+    </w:p>
+    <w:p>
+      <w:pPr>
+        <w:pStyle w:val="ListParagraph"/>
+        <w:numPr>
+          <w:ilvl w:val="1"/>
+          <w:numId w:val="2"/>
+        </w:numPr>
+        <w:spacing w:after="0" w:line="240" w:lineRule="auto"/>
+        <w:jc w:val="both"/>
+        <w:rPr>
+          <w:rFonts w:ascii="Times New Roman" w:hAnsi="Times New Roman" w:cs="Times New Roman"/>
+          <w:b/>
+          <w:sz w:val="24"/>
+          <w:szCs w:val="24"/>
+        </w:rPr>
+      </w:pPr>
+      <w:r>
+        <w:rPr>
+          <w:rFonts w:ascii="Times New Roman" w:hAnsi="Times New Roman" w:cs="Times New Roman"/>
+          <w:b/>
+          <w:sz w:val="24"/>
+          <w:szCs w:val="24"/>
+        </w:rPr>
+        <w:t>Design Viewpoint 1</w:t>
+      </w:r>
+      <w:r>
+        <w:rPr>
+          <w:rFonts w:ascii="Times New Roman" w:hAnsi="Times New Roman" w:cs="Times New Roman"/>
+          <w:b/>
+          <w:sz w:val="24"/>
+          <w:szCs w:val="24"/>
+        </w:rPr>
+        <w:t>:  UML Diagram</w:t>
+      </w:r>
+    </w:p>
+    <w:p>
+      <w:pPr>
+        <w:spacing w:after="0" w:line="240" w:lineRule="auto"/>
+        <w:jc w:val="both"/>
+        <w:rPr>
+          <w:rFonts w:ascii="Times New Roman" w:hAnsi="Times New Roman" w:cs="Times New Roman"/>
+          <w:sz w:val="24"/>
+          <w:szCs w:val="24"/>
+        </w:rPr>
+      </w:pPr>
+    </w:p>
+    <w:p>
+      <w:pPr>
+        <w:spacing w:after="0" w:line="240" w:lineRule="auto"/>
+        <w:jc w:val="both"/>
+        <w:rPr>
+          <w:rFonts w:ascii="Times New Roman" w:hAnsi="Times New Roman" w:cs="Times New Roman"/>
+          <w:sz w:val="24"/>
+          <w:szCs w:val="24"/>
+        </w:rPr>
+      </w:pPr>
+    </w:p>
+    <w:p>
+      <w:pPr>
+        <w:spacing w:after="0" w:line="240" w:lineRule="auto"/>
+        <w:jc w:val="both"/>
+        <w:rPr>
+          <w:rFonts w:ascii="Times New Roman" w:hAnsi="Times New Roman" w:cs="Times New Roman"/>
+          <w:sz w:val="24"/>
+          <w:szCs w:val="24"/>
+        </w:rPr>
+      </w:pPr>
+      <w:r>
+        <w:rPr>
+          <w:rFonts w:ascii="Times New Roman" w:hAnsi="Times New Roman" w:cs="Times New Roman"/>
+          <w:noProof/>
+          <w:sz w:val="24"/>
+          <w:szCs w:val="24"/>
+        </w:rPr>
+        <w:lastRenderedPageBreak/>
+        <w:drawing>
+          <wp:inline distT="0" distB="0" distL="0" distR="0" wp14:anchorId="09C61395" wp14:editId="0EE9F4E7">
+            <wp:extent cx="5534025" cy="4029075"/>
+            <wp:effectExtent l="0" t="0" r="9525" b="9525"/>
+            <wp:docPr id="43" name="Picture 43" descr="C:\Users\s288262\Downloads\Untitled Diagram.jpg"/>
+            <wp:cNvGraphicFramePr>
+              <a:graphicFrameLocks xmlns:a="http://schemas.openxmlformats.org/drawingml/2006/main" noChangeAspect="1"/>
+            </wp:cNvGraphicFramePr>
+            <a:graphic xmlns:a="http://schemas.openxmlformats.org/drawingml/2006/main">
+              <a:graphicData uri="http://schemas.openxmlformats.org/drawingml/2006/picture">
+                <pic:pic xmlns:pic="http://schemas.openxmlformats.org/drawingml/2006/picture">
+                  <pic:nvPicPr>
+                    <pic:cNvPr id="0" name="Picture 1" descr="C:\Users\s288262\Downloads\Untitled Diagram.jpg"/>
+                    <pic:cNvPicPr>
+                      <a:picLocks noChangeAspect="1" noChangeArrowheads="1"/>
+                    </pic:cNvPicPr>
+                  </pic:nvPicPr>
+                  <pic:blipFill>
+                    <a:blip r:embed="rId11">
+                      <a:extLst>
+                        <a:ext uri="{28A0092B-C50C-407E-A947-70E740481C1C}">
+                          <a14:useLocalDpi xmlns:a14="http://schemas.microsoft.com/office/drawing/2010/main" val="0"/>
+                        </a:ext>
+                      </a:extLst>
+                    </a:blip>
+                    <a:srcRect/>
+                    <a:stretch>
+                      <a:fillRect/>
+                    </a:stretch>
+                  </pic:blipFill>
+                  <pic:spPr bwMode="auto">
+                    <a:xfrm>
+                      <a:off x="0" y="0"/>
+                      <a:ext cx="5534025" cy="4029075"/>
+                    </a:xfrm>
+                    <a:prstGeom prst="rect">
+                      <a:avLst/>
+                    </a:prstGeom>
+                    <a:noFill/>
+                    <a:ln>
+                      <a:noFill/>
+                    </a:ln>
+                  </pic:spPr>
+                </pic:pic>
+              </a:graphicData>
+            </a:graphic>
+          </wp:inline>
+        </w:drawing>
       </w:r>
     </w:p>
     <w:p>
@@ -7455,15 +7750,51 @@
           <w:sz w:val="24"/>
           <w:szCs w:val="24"/>
         </w:rPr>
-        <w:t xml:space="preserve">. For each use case there will at least two cases will be written one for pass </w:t>
-      </w:r>
-      <w:r>
-        <w:rPr>
-          <w:rFonts w:ascii="Times New Roman" w:hAnsi="Times New Roman" w:cs="Times New Roman"/>
-          <w:sz w:val="24"/>
-          <w:szCs w:val="24"/>
-        </w:rPr>
-        <w:t>scenario and one for fail scenario. Development IDE (visual studio) and internet browser will be used for use case testing. For unit testing test driven development (TDD) methodology will followed, for each system unit test code will be written before its actual implementation and visual studio IDE unit testing tool will be used for unit testing of system.</w:t>
+        <w:t xml:space="preserve">. For each use </w:t>
+      </w:r>
+      <w:proofErr w:type="gramStart"/>
+      <w:r>
+        <w:rPr>
+          <w:rFonts w:ascii="Times New Roman" w:hAnsi="Times New Roman" w:cs="Times New Roman"/>
+          <w:sz w:val="24"/>
+          <w:szCs w:val="24"/>
+        </w:rPr>
+        <w:t>case</w:t>
+      </w:r>
+      <w:proofErr w:type="gramEnd"/>
+      <w:r>
+        <w:rPr>
+          <w:rFonts w:ascii="Times New Roman" w:hAnsi="Times New Roman" w:cs="Times New Roman"/>
+          <w:sz w:val="24"/>
+          <w:szCs w:val="24"/>
+        </w:rPr>
+        <w:t xml:space="preserve"> there will at least two cases will be written one for pass </w:t>
+      </w:r>
+      <w:r>
+        <w:rPr>
+          <w:rFonts w:ascii="Times New Roman" w:hAnsi="Times New Roman" w:cs="Times New Roman"/>
+          <w:sz w:val="24"/>
+          <w:szCs w:val="24"/>
+        </w:rPr>
+        <w:t xml:space="preserve">scenario and one for fail scenario. Development IDE (visual studio) and internet browser will be used for use case testing. For unit testing </w:t>
+      </w:r>
+      <w:proofErr w:type="gramStart"/>
+      <w:r>
+        <w:rPr>
+          <w:rFonts w:ascii="Times New Roman" w:hAnsi="Times New Roman" w:cs="Times New Roman"/>
+          <w:sz w:val="24"/>
+          <w:szCs w:val="24"/>
+        </w:rPr>
+        <w:t>test</w:t>
+      </w:r>
+      <w:proofErr w:type="gramEnd"/>
+      <w:r>
+        <w:rPr>
+          <w:rFonts w:ascii="Times New Roman" w:hAnsi="Times New Roman" w:cs="Times New Roman"/>
+          <w:sz w:val="24"/>
+          <w:szCs w:val="24"/>
+        </w:rPr>
+        <w:t xml:space="preserve"> driven development (TDD) methodology will followed, for each system unit test code will be written before its actual implementation and visual studio IDE unit testing tool will be used for unit testing of system.</w:t>
       </w:r>
       <w:r>
         <w:rPr>
@@ -7507,7 +7838,7 @@
                     </pic:cNvPicPr>
                   </pic:nvPicPr>
                   <pic:blipFill>
-                    <a:blip r:embed="rId11">
+                    <a:blip r:embed="rId12">
                       <a:extLst>
                         <a:ext uri="{28A0092B-C50C-407E-A947-70E740481C1C}">
                           <a14:useLocalDpi xmlns:a14="http://schemas.microsoft.com/office/drawing/2010/main" val="0"/>
@@ -7629,7 +7960,41 @@
           <w:sz w:val="24"/>
           <w:szCs w:val="24"/>
         </w:rPr>
-        <w:t xml:space="preserve"> However there are not many option Australian can choose when it comes to managing their favorite sports therefore we have plan this website in order to help peoples manage their favorite sport virtually. We feel it is a good opportunity for us as Australian government puts lot of money to sports sector and about 75,000 Australian are employed by this sector, one report of ABS shows 8.4 billion is spent by Australian Government to this Sector. if we can get good offer for that we can even commercialized this website and even will make an android app for the smart phones. This would be our privilege to offer such services to such an incredible sport loving nation and we are hope for </w:t>
+        <w:t xml:space="preserve"> However there are not many option Australian can choose when it comes to managing their favorite sports therefore we </w:t>
+      </w:r>
+      <w:r>
+        <w:rPr>
+          <w:rFonts w:ascii="Times New Roman" w:hAnsi="Times New Roman" w:cs="Times New Roman"/>
+          <w:sz w:val="24"/>
+          <w:szCs w:val="24"/>
+        </w:rPr>
+        <w:t xml:space="preserve">have plan this website </w:t>
+      </w:r>
+      <w:proofErr w:type="gramStart"/>
+      <w:r>
+        <w:rPr>
+          <w:rFonts w:ascii="Times New Roman" w:hAnsi="Times New Roman" w:cs="Times New Roman"/>
+          <w:sz w:val="24"/>
+          <w:szCs w:val="24"/>
+        </w:rPr>
+        <w:t xml:space="preserve">in order </w:t>
+      </w:r>
+      <w:r>
+        <w:rPr>
+          <w:rFonts w:ascii="Times New Roman" w:hAnsi="Times New Roman" w:cs="Times New Roman"/>
+          <w:sz w:val="24"/>
+          <w:szCs w:val="24"/>
+        </w:rPr>
+        <w:t>to</w:t>
+      </w:r>
+      <w:proofErr w:type="gramEnd"/>
+      <w:r>
+        <w:rPr>
+          <w:rFonts w:ascii="Times New Roman" w:hAnsi="Times New Roman" w:cs="Times New Roman"/>
+          <w:sz w:val="24"/>
+          <w:szCs w:val="24"/>
+        </w:rPr>
+        <w:t xml:space="preserve"> help peoples manage their favorite sport virtually. We feel it is a good opportunity for us as Australian government puts lot of money to sports sector and about 75,000 Australian are employed by this sector, one report of ABS shows 8.4 billion is spent by Australian Government to this Sector. if we can get good offer for that we can even commercialized this website and even will make an android app for the smart phones. This would be our privilege to offer such services to such an incredible sport loving nation and we are hope for </w:t>
       </w:r>
       <w:r>
         <w:rPr>
@@ -8998,11 +9363,6 @@
     </w:p>
     <w:p>
       <w:pPr>
-        <w:pStyle w:val="ListParagraph"/>
-        <w:numPr>
-          <w:ilvl w:val="0"/>
-          <w:numId w:val="18"/>
-        </w:numPr>
         <w:shd w:val="clear" w:color="auto" w:fill="FFFFFF"/>
         <w:spacing w:after="0" w:line="240" w:lineRule="auto"/>
         <w:rPr>
@@ -9044,17 +9404,20 @@
     </w:p>
     <w:p>
       <w:pPr>
-        <w:pStyle w:val="ListParagraph"/>
-        <w:numPr>
-          <w:ilvl w:val="0"/>
-          <w:numId w:val="18"/>
-        </w:numPr>
         <w:spacing w:after="180" w:line="240" w:lineRule="auto"/>
         <w:rPr>
           <w:rFonts w:ascii="Times New Roman" w:hAnsi="Times New Roman" w:cs="Times New Roman"/>
           <w:sz w:val="24"/>
           <w:szCs w:val="24"/>
         </w:rPr>
+        <w:sectPr>
+          <w:headerReference w:type="default" r:id="rId13"/>
+          <w:footerReference w:type="default" r:id="rId14"/>
+          <w:pgSz w:w="11907" w:h="16840" w:code="9"/>
+          <w:pgMar w:top="1134" w:right="1134" w:bottom="1134" w:left="1134" w:header="720" w:footer="720" w:gutter="0"/>
+          <w:cols w:space="720"/>
+          <w:docGrid w:linePitch="360"/>
+        </w:sectPr>
       </w:pPr>
       <w:r>
         <w:rPr>
@@ -9086,427 +9449,47 @@
           <w:szCs w:val="23"/>
           <w:shd w:val="clear" w:color="auto" w:fill="FFFFFF"/>
         </w:rPr>
-        <w:t> International Review for the Sociology of Sport, 04/22/2016.</w:t>
-      </w:r>
-    </w:p>
-    <w:p>
-      <w:pPr>
-        <w:rPr>
-          <w:rFonts w:ascii="Times New Roman" w:hAnsi="Times New Roman" w:cs="Times New Roman"/>
-          <w:sz w:val="24"/>
-          <w:szCs w:val="24"/>
-        </w:rPr>
-      </w:pPr>
-    </w:p>
-    <w:p>
-      <w:pPr>
-        <w:pStyle w:val="ListParagraph"/>
-        <w:numPr>
-          <w:ilvl w:val="0"/>
-          <w:numId w:val="18"/>
-        </w:numPr>
-        <w:rPr>
-          <w:rFonts w:ascii="Times New Roman" w:hAnsi="Times New Roman" w:cs="Times New Roman"/>
-          <w:sz w:val="24"/>
-          <w:szCs w:val="24"/>
-        </w:rPr>
-        <w:sectPr>
-          <w:headerReference w:type="default" r:id="rId12"/>
-          <w:footerReference w:type="default" r:id="rId13"/>
-          <w:pgSz w:w="11907" w:h="16840" w:code="9"/>
-          <w:pgMar w:top="1134" w:right="1134" w:bottom="1134" w:left="1134" w:header="720" w:footer="720" w:gutter="0"/>
-          <w:cols w:space="720"/>
-          <w:docGrid w:linePitch="360"/>
-        </w:sectPr>
-      </w:pPr>
-      <w:r>
-        <w:rPr>
-          <w:rFonts w:ascii="Times New Roman" w:hAnsi="Times New Roman" w:cs="Times New Roman"/>
-          <w:sz w:val="24"/>
-          <w:szCs w:val="24"/>
-        </w:rPr>
-        <w:t>Wikipedia. 2017. The Model View Controller of the project is shown by the following diagram. As we know the MVC is an architecture pattern which divides any project into three interc</w:t>
-      </w:r>
+        <w:t> International Review for the Sociology of Sport, 04/22/2016</w:t>
+      </w:r>
+    </w:p>
+    <w:p>
+      <w:pPr>
+        <w:spacing w:after="0" w:line="240" w:lineRule="auto"/>
+        <w:jc w:val="both"/>
+        <w:rPr>
+          <w:rFonts w:ascii="Times New Roman" w:hAnsi="Times New Roman" w:cs="Times New Roman"/>
+          <w:sz w:val="24"/>
+          <w:szCs w:val="24"/>
+        </w:rPr>
+      </w:pPr>
+    </w:p>
+    <w:p>
+      <w:pPr>
+        <w:spacing w:after="0" w:line="240" w:lineRule="auto"/>
+        <w:jc w:val="both"/>
+        <w:rPr>
+          <w:rFonts w:ascii="Times New Roman" w:hAnsi="Times New Roman" w:cs="Times New Roman"/>
+          <w:sz w:val="24"/>
+          <w:szCs w:val="24"/>
+        </w:rPr>
+      </w:pPr>
+    </w:p>
+    <w:p>
+      <w:pPr>
+        <w:spacing w:after="0" w:line="240" w:lineRule="auto"/>
+        <w:jc w:val="both"/>
+        <w:rPr>
+          <w:rFonts w:ascii="Times New Roman" w:hAnsi="Times New Roman" w:cs="Times New Roman"/>
+          <w:sz w:val="24"/>
+          <w:szCs w:val="24"/>
+        </w:rPr>
+      </w:pPr>
       <w:bookmarkStart w:id="17" w:name="_GoBack"/>
       <w:bookmarkEnd w:id="17"/>
-      <w:r>
-        <w:rPr>
-          <w:rFonts w:ascii="Times New Roman" w:hAnsi="Times New Roman" w:cs="Times New Roman"/>
-          <w:sz w:val="24"/>
-          <w:szCs w:val="24"/>
-        </w:rPr>
-        <w:t>onnected parts. Model is the central most component of the system which saves data which comes view and controller i.e SQL server in this case.. [ONLINE] Available at: https://en.wikipedia.org/wiki/Model%E2%80%93view%E2%80%93controller. [Accessed 18 August 2017].</w:t>
-      </w:r>
-    </w:p>
-    <w:p>
-      <w:pPr>
-        <w:spacing w:after="0" w:line="240" w:lineRule="auto"/>
-        <w:jc w:val="both"/>
-        <w:rPr>
-          <w:rFonts w:ascii="Times New Roman" w:hAnsi="Times New Roman" w:cs="Times New Roman"/>
-          <w:b/>
-          <w:sz w:val="28"/>
-          <w:szCs w:val="28"/>
-        </w:rPr>
-      </w:pPr>
-      <w:r>
-        <w:rPr>
-          <w:rFonts w:ascii="Times New Roman" w:hAnsi="Times New Roman" w:cs="Times New Roman"/>
-          <w:b/>
-          <w:sz w:val="28"/>
-          <w:szCs w:val="28"/>
-        </w:rPr>
-        <w:lastRenderedPageBreak/>
-        <w:t>Resources Used in Preparation of This Report Template</w:t>
-      </w:r>
-    </w:p>
-    <w:p>
-      <w:pPr>
-        <w:spacing w:after="0" w:line="240" w:lineRule="auto"/>
-        <w:jc w:val="both"/>
-        <w:rPr>
-          <w:rFonts w:ascii="Times New Roman" w:hAnsi="Times New Roman" w:cs="Times New Roman"/>
-          <w:sz w:val="24"/>
-          <w:szCs w:val="24"/>
-        </w:rPr>
-      </w:pPr>
-    </w:p>
-    <w:p>
-      <w:pPr>
-        <w:pStyle w:val="ListParagraph"/>
-        <w:numPr>
-          <w:ilvl w:val="0"/>
-          <w:numId w:val="6"/>
-        </w:numPr>
-        <w:spacing w:after="180" w:line="240" w:lineRule="auto"/>
-        <w:ind w:left="426" w:hanging="426"/>
-        <w:contextualSpacing w:val="0"/>
-        <w:rPr>
-          <w:rFonts w:ascii="Times New Roman" w:hAnsi="Times New Roman" w:cs="Times New Roman"/>
-          <w:sz w:val="24"/>
-          <w:szCs w:val="24"/>
-        </w:rPr>
-      </w:pPr>
-      <w:r>
-        <w:rPr>
-          <w:rFonts w:ascii="Times New Roman" w:hAnsi="Times New Roman" w:cs="Times New Roman"/>
-          <w:sz w:val="24"/>
-          <w:szCs w:val="24"/>
-        </w:rPr>
-        <w:t>IEEE Std 830-1998</w:t>
-      </w:r>
-      <w:r>
-        <w:rPr>
-          <w:rFonts w:ascii="Times New Roman" w:hAnsi="Times New Roman" w:cs="Times New Roman"/>
-          <w:sz w:val="24"/>
-          <w:szCs w:val="24"/>
-        </w:rPr>
-        <w:t xml:space="preserve">, </w:t>
-      </w:r>
-      <w:r>
-        <w:rPr>
-          <w:rFonts w:ascii="Times New Roman" w:hAnsi="Times New Roman" w:cs="Times New Roman"/>
-          <w:sz w:val="24"/>
-          <w:szCs w:val="24"/>
-        </w:rPr>
-        <w:t>IEEE Recommended Practice for</w:t>
-      </w:r>
-      <w:r>
-        <w:rPr>
-          <w:rFonts w:ascii="Times New Roman" w:hAnsi="Times New Roman" w:cs="Times New Roman"/>
-          <w:sz w:val="24"/>
-          <w:szCs w:val="24"/>
-        </w:rPr>
-        <w:t xml:space="preserve"> </w:t>
-      </w:r>
-      <w:r>
-        <w:rPr>
-          <w:rFonts w:ascii="Times New Roman" w:hAnsi="Times New Roman" w:cs="Times New Roman"/>
-          <w:sz w:val="24"/>
-          <w:szCs w:val="24"/>
-        </w:rPr>
-        <w:t>Software Requirements</w:t>
-      </w:r>
-      <w:r>
-        <w:rPr>
-          <w:rFonts w:ascii="Times New Roman" w:hAnsi="Times New Roman" w:cs="Times New Roman"/>
-          <w:sz w:val="24"/>
-          <w:szCs w:val="24"/>
-        </w:rPr>
-        <w:t xml:space="preserve"> </w:t>
-      </w:r>
-      <w:r>
-        <w:rPr>
-          <w:rFonts w:ascii="Times New Roman" w:hAnsi="Times New Roman" w:cs="Times New Roman"/>
-          <w:sz w:val="24"/>
-          <w:szCs w:val="24"/>
-        </w:rPr>
-        <w:t>Specifications</w:t>
-      </w:r>
-      <w:r>
-        <w:rPr>
-          <w:rFonts w:ascii="Times New Roman" w:hAnsi="Times New Roman" w:cs="Times New Roman"/>
-          <w:sz w:val="24"/>
-          <w:szCs w:val="24"/>
-        </w:rPr>
-        <w:t>.</w:t>
-      </w:r>
-    </w:p>
-    <w:p>
-      <w:pPr>
-        <w:pStyle w:val="ListParagraph"/>
-        <w:numPr>
-          <w:ilvl w:val="0"/>
-          <w:numId w:val="6"/>
-        </w:numPr>
-        <w:spacing w:after="180" w:line="240" w:lineRule="auto"/>
-        <w:ind w:left="426" w:hanging="426"/>
-        <w:contextualSpacing w:val="0"/>
-        <w:rPr>
-          <w:rFonts w:ascii="Times New Roman" w:hAnsi="Times New Roman" w:cs="Times New Roman"/>
-          <w:sz w:val="24"/>
-          <w:szCs w:val="24"/>
-        </w:rPr>
-      </w:pPr>
-      <w:r>
-        <w:rPr>
-          <w:rFonts w:ascii="Times New Roman" w:hAnsi="Times New Roman" w:cs="Times New Roman"/>
-          <w:sz w:val="24"/>
-          <w:szCs w:val="24"/>
-        </w:rPr>
-        <w:t>ISO/IEC/IEEE</w:t>
-      </w:r>
-      <w:r>
-        <w:rPr>
-          <w:rFonts w:ascii="Times New Roman" w:hAnsi="Times New Roman" w:cs="Times New Roman"/>
-          <w:sz w:val="24"/>
-          <w:szCs w:val="24"/>
-        </w:rPr>
-        <w:t xml:space="preserve"> </w:t>
-      </w:r>
-      <w:r>
-        <w:rPr>
-          <w:rFonts w:ascii="Times New Roman" w:hAnsi="Times New Roman" w:cs="Times New Roman"/>
-          <w:sz w:val="24"/>
-          <w:szCs w:val="24"/>
-        </w:rPr>
-        <w:t>29148</w:t>
-      </w:r>
-      <w:r>
-        <w:rPr>
-          <w:rFonts w:ascii="Times New Roman" w:hAnsi="Times New Roman" w:cs="Times New Roman"/>
-          <w:sz w:val="24"/>
-          <w:szCs w:val="24"/>
-        </w:rPr>
-        <w:t xml:space="preserve">, Systems and Software Engineering - Life Cycle Processes </w:t>
-      </w:r>
-      <w:r>
-        <w:rPr>
-          <w:rFonts w:ascii="Times New Roman" w:hAnsi="Times New Roman" w:cs="Times New Roman"/>
-          <w:sz w:val="24"/>
-          <w:szCs w:val="24"/>
-        </w:rPr>
-        <w:t>–</w:t>
-      </w:r>
-      <w:r>
-        <w:rPr>
-          <w:rFonts w:ascii="Times New Roman" w:hAnsi="Times New Roman" w:cs="Times New Roman"/>
-          <w:sz w:val="24"/>
-          <w:szCs w:val="24"/>
-        </w:rPr>
-        <w:t xml:space="preserve"> Requirements Engineering</w:t>
-      </w:r>
-      <w:r>
-        <w:rPr>
-          <w:rFonts w:ascii="Times New Roman" w:hAnsi="Times New Roman" w:cs="Times New Roman"/>
-          <w:sz w:val="24"/>
-          <w:szCs w:val="24"/>
-        </w:rPr>
-        <w:t>.</w:t>
-      </w:r>
-    </w:p>
-    <w:p>
-      <w:pPr>
-        <w:pStyle w:val="ListParagraph"/>
-        <w:numPr>
-          <w:ilvl w:val="0"/>
-          <w:numId w:val="6"/>
-        </w:numPr>
-        <w:spacing w:after="180" w:line="240" w:lineRule="auto"/>
-        <w:ind w:left="426" w:hanging="426"/>
-        <w:contextualSpacing w:val="0"/>
-        <w:rPr>
-          <w:rFonts w:ascii="Times New Roman" w:hAnsi="Times New Roman" w:cs="Times New Roman"/>
-          <w:sz w:val="24"/>
-          <w:szCs w:val="24"/>
-        </w:rPr>
-      </w:pPr>
-      <w:r>
-        <w:rPr>
-          <w:rFonts w:ascii="Times New Roman" w:hAnsi="Times New Roman" w:cs="Times New Roman"/>
-          <w:sz w:val="24"/>
-          <w:szCs w:val="24"/>
-        </w:rPr>
-        <w:t>IEEE Std 1016™-2009</w:t>
-      </w:r>
-      <w:r>
-        <w:rPr>
-          <w:rFonts w:ascii="Times New Roman" w:hAnsi="Times New Roman" w:cs="Times New Roman"/>
-          <w:sz w:val="24"/>
-          <w:szCs w:val="24"/>
-        </w:rPr>
-        <w:t xml:space="preserve">, </w:t>
-      </w:r>
-      <w:r>
-        <w:rPr>
-          <w:rFonts w:ascii="Times New Roman" w:hAnsi="Times New Roman" w:cs="Times New Roman"/>
-          <w:sz w:val="24"/>
-          <w:szCs w:val="24"/>
-        </w:rPr>
-        <w:t>IEEE Standard for Information</w:t>
-      </w:r>
-      <w:r>
-        <w:rPr>
-          <w:rFonts w:ascii="Times New Roman" w:hAnsi="Times New Roman" w:cs="Times New Roman"/>
-          <w:sz w:val="24"/>
-          <w:szCs w:val="24"/>
-        </w:rPr>
-        <w:t xml:space="preserve"> Technology - Systems Design </w:t>
-      </w:r>
-      <w:r>
-        <w:rPr>
-          <w:rFonts w:ascii="Times New Roman" w:hAnsi="Times New Roman" w:cs="Times New Roman"/>
-          <w:sz w:val="24"/>
-          <w:szCs w:val="24"/>
-        </w:rPr>
-        <w:t>–</w:t>
-      </w:r>
-      <w:r>
-        <w:rPr>
-          <w:rFonts w:ascii="Times New Roman" w:hAnsi="Times New Roman" w:cs="Times New Roman"/>
-          <w:sz w:val="24"/>
-          <w:szCs w:val="24"/>
-        </w:rPr>
-        <w:t xml:space="preserve"> </w:t>
-      </w:r>
-      <w:r>
-        <w:rPr>
-          <w:rFonts w:ascii="Times New Roman" w:hAnsi="Times New Roman" w:cs="Times New Roman"/>
-          <w:sz w:val="24"/>
-          <w:szCs w:val="24"/>
-        </w:rPr>
-        <w:t>Software Design Descriptions</w:t>
-      </w:r>
-      <w:r>
-        <w:rPr>
-          <w:rFonts w:ascii="Times New Roman" w:hAnsi="Times New Roman" w:cs="Times New Roman"/>
-          <w:sz w:val="24"/>
-          <w:szCs w:val="24"/>
-        </w:rPr>
-        <w:t>.</w:t>
-      </w:r>
-    </w:p>
-    <w:p>
-      <w:pPr>
-        <w:pStyle w:val="ListParagraph"/>
-        <w:numPr>
-          <w:ilvl w:val="0"/>
-          <w:numId w:val="6"/>
-        </w:numPr>
-        <w:spacing w:after="180" w:line="240" w:lineRule="auto"/>
-        <w:ind w:left="426" w:hanging="426"/>
-        <w:contextualSpacing w:val="0"/>
-        <w:rPr>
-          <w:rFonts w:ascii="Times New Roman" w:hAnsi="Times New Roman" w:cs="Times New Roman"/>
-          <w:sz w:val="24"/>
-          <w:szCs w:val="24"/>
-        </w:rPr>
-      </w:pPr>
-      <w:r>
-        <w:rPr>
-          <w:rFonts w:ascii="Times New Roman" w:hAnsi="Times New Roman" w:cs="Times New Roman"/>
-          <w:sz w:val="24"/>
-          <w:szCs w:val="24"/>
-        </w:rPr>
-        <w:t>IEEE Std 829™-2008</w:t>
-      </w:r>
-      <w:r>
-        <w:rPr>
-          <w:rFonts w:ascii="Times New Roman" w:hAnsi="Times New Roman" w:cs="Times New Roman"/>
-          <w:sz w:val="24"/>
-          <w:szCs w:val="24"/>
-        </w:rPr>
-        <w:t xml:space="preserve">, </w:t>
-      </w:r>
-      <w:r>
-        <w:rPr>
-          <w:rFonts w:ascii="Times New Roman" w:hAnsi="Times New Roman" w:cs="Times New Roman"/>
-          <w:sz w:val="24"/>
-          <w:szCs w:val="24"/>
-        </w:rPr>
-        <w:t>IEEE Standard for Software and</w:t>
-      </w:r>
-      <w:r>
-        <w:rPr>
-          <w:rFonts w:ascii="Times New Roman" w:hAnsi="Times New Roman" w:cs="Times New Roman"/>
-          <w:sz w:val="24"/>
-          <w:szCs w:val="24"/>
-        </w:rPr>
-        <w:t xml:space="preserve"> </w:t>
-      </w:r>
-      <w:r>
-        <w:rPr>
-          <w:rFonts w:ascii="Times New Roman" w:hAnsi="Times New Roman" w:cs="Times New Roman"/>
-          <w:sz w:val="24"/>
-          <w:szCs w:val="24"/>
-        </w:rPr>
-        <w:t>System Test Documentation</w:t>
-      </w:r>
-      <w:r>
-        <w:rPr>
-          <w:rFonts w:ascii="Times New Roman" w:hAnsi="Times New Roman" w:cs="Times New Roman"/>
-          <w:sz w:val="24"/>
-          <w:szCs w:val="24"/>
-        </w:rPr>
-        <w:t>.</w:t>
-      </w:r>
-    </w:p>
-    <w:p>
-      <w:pPr>
-        <w:spacing w:after="0" w:line="240" w:lineRule="auto"/>
-        <w:jc w:val="both"/>
-        <w:rPr>
-          <w:rFonts w:ascii="Times New Roman" w:hAnsi="Times New Roman" w:cs="Times New Roman"/>
-          <w:sz w:val="24"/>
-          <w:szCs w:val="24"/>
-        </w:rPr>
-      </w:pPr>
-    </w:p>
-    <w:p>
-      <w:pPr>
-        <w:spacing w:after="0" w:line="240" w:lineRule="auto"/>
-        <w:jc w:val="both"/>
-        <w:rPr>
-          <w:rFonts w:ascii="Times New Roman" w:hAnsi="Times New Roman" w:cs="Times New Roman"/>
-          <w:sz w:val="24"/>
-          <w:szCs w:val="24"/>
-        </w:rPr>
-      </w:pPr>
-    </w:p>
-    <w:p>
-      <w:pPr>
-        <w:spacing w:after="0" w:line="240" w:lineRule="auto"/>
-        <w:jc w:val="both"/>
-        <w:rPr>
-          <w:rFonts w:ascii="Times New Roman" w:hAnsi="Times New Roman" w:cs="Times New Roman"/>
-          <w:sz w:val="24"/>
-          <w:szCs w:val="24"/>
-        </w:rPr>
-      </w:pPr>
     </w:p>
     <w:sectPr>
-      <w:headerReference w:type="default" r:id="rId14"/>
-      <w:footerReference w:type="default" r:id="rId15"/>
+      <w:headerReference w:type="default" r:id="rId15"/>
+      <w:footerReference w:type="default" r:id="rId16"/>
       <w:pgSz w:w="11907" w:h="16840" w:code="9"/>
       <w:pgMar w:top="1134" w:right="1134" w:bottom="1134" w:left="1134" w:header="720" w:footer="720" w:gutter="0"/>
       <w:cols w:space="720"/>
@@ -9517,7 +9500,7 @@
 </file>
 
 <file path=word/endnotes.xml><?xml version="1.0" encoding="utf-8"?>
-<w:endnotes xmlns:wpc="http://schemas.microsoft.com/office/word/2010/wordprocessingCanvas" xmlns:cx="http://schemas.microsoft.com/office/drawing/2014/chartex" xmlns:cx1="http://schemas.microsoft.com/office/drawing/2015/9/8/chartex" xmlns:cx2="http://schemas.microsoft.com/office/drawing/2015/10/21/chartex" xmlns:cx3="http://schemas.microsoft.com/office/drawing/2016/5/9/chartex" xmlns:cx4="http://schemas.microsoft.com/office/drawing/2016/5/10/chartex" xmlns:cx5="http://schemas.microsoft.com/office/drawing/2016/5/11/chartex" xmlns:cx6="http://schemas.microsoft.com/office/drawing/2016/5/12/chartex" xmlns:cx7="http://schemas.microsoft.com/office/drawing/2016/5/13/chartex" xmlns:cx8="http://schemas.microsoft.com/office/drawing/2016/5/14/chartex" xmlns:mc="http://schemas.openxmlformats.org/markup-compatibility/2006" xmlns:aink="http://schemas.microsoft.com/office/drawing/2016/ink" xmlns:am3d="http://schemas.microsoft.com/office/drawing/2017/model3d" xmlns:o="urn:schemas-microsoft-com:office:office" xmlns:r="http://schemas.openxmlformats.org/officeDocument/2006/relationships" xmlns:m="http://schemas.openxmlformats.org/officeDocument/2006/math" xmlns:v="urn:schemas-microsoft-com:vml" xmlns:wp14="http://schemas.microsoft.com/office/word/2010/wordprocessingDrawing" xmlns:wp="http://schemas.openxmlformats.org/drawingml/2006/wordprocessingDrawing" xmlns:w10="urn:schemas-microsoft-com:office:word" xmlns:w="http://schemas.openxmlformats.org/wordprocessingml/2006/main" xmlns:w14="http://schemas.microsoft.com/office/word/2010/wordml" xmlns:w15="http://schemas.microsoft.com/office/word/2012/wordml" xmlns:w16cid="http://schemas.microsoft.com/office/word/2016/wordml/cid" xmlns:w16se="http://schemas.microsoft.com/office/word/2015/wordml/symex" xmlns:wpg="http://schemas.microsoft.com/office/word/2010/wordprocessingGroup" xmlns:wpi="http://schemas.microsoft.com/office/word/2010/wordprocessingInk" xmlns:wne="http://schemas.microsoft.com/office/word/2006/wordml" xmlns:wps="http://schemas.microsoft.com/office/word/2010/wordprocessingShape" mc:Ignorable="w14 w15 w16se w16cid wp14">
+<w:endnotes xmlns:wpc="http://schemas.microsoft.com/office/word/2010/wordprocessingCanvas" xmlns:mo="http://schemas.microsoft.com/office/mac/office/2008/main" xmlns:mc="http://schemas.openxmlformats.org/markup-compatibility/2006" xmlns:mv="urn:schemas-microsoft-com:mac:vml" xmlns:o="urn:schemas-microsoft-com:office:office" xmlns:r="http://schemas.openxmlformats.org/officeDocument/2006/relationships" xmlns:m="http://schemas.openxmlformats.org/officeDocument/2006/math" xmlns:v="urn:schemas-microsoft-com:vml" xmlns:wp14="http://schemas.microsoft.com/office/word/2010/wordprocessingDrawing" xmlns:wp="http://schemas.openxmlformats.org/drawingml/2006/wordprocessingDrawing" xmlns:w10="urn:schemas-microsoft-com:office:word" xmlns:w="http://schemas.openxmlformats.org/wordprocessingml/2006/main" xmlns:w14="http://schemas.microsoft.com/office/word/2010/wordml" xmlns:w15="http://schemas.microsoft.com/office/word/2012/wordml" xmlns:wpg="http://schemas.microsoft.com/office/word/2010/wordprocessingGroup" xmlns:wpi="http://schemas.microsoft.com/office/word/2010/wordprocessingInk" xmlns:wne="http://schemas.microsoft.com/office/word/2006/wordml" xmlns:wps="http://schemas.microsoft.com/office/word/2010/wordprocessingShape" mc:Ignorable="w14 w15 wp14">
   <w:endnote w:type="separator" w:id="-1">
     <w:p>
       <w:pPr>
@@ -9542,7 +9525,7 @@
 </file>
 
 <file path=word/footer1.xml><?xml version="1.0" encoding="utf-8"?>
-<w:ftr xmlns:wpc="http://schemas.microsoft.com/office/word/2010/wordprocessingCanvas" xmlns:cx="http://schemas.microsoft.com/office/drawing/2014/chartex" xmlns:cx1="http://schemas.microsoft.com/office/drawing/2015/9/8/chartex" xmlns:cx2="http://schemas.microsoft.com/office/drawing/2015/10/21/chartex" xmlns:cx3="http://schemas.microsoft.com/office/drawing/2016/5/9/chartex" xmlns:cx4="http://schemas.microsoft.com/office/drawing/2016/5/10/chartex" xmlns:cx5="http://schemas.microsoft.com/office/drawing/2016/5/11/chartex" xmlns:cx6="http://schemas.microsoft.com/office/drawing/2016/5/12/chartex" xmlns:cx7="http://schemas.microsoft.com/office/drawing/2016/5/13/chartex" xmlns:cx8="http://schemas.microsoft.com/office/drawing/2016/5/14/chartex" xmlns:mc="http://schemas.openxmlformats.org/markup-compatibility/2006" xmlns:aink="http://schemas.microsoft.com/office/drawing/2016/ink" xmlns:am3d="http://schemas.microsoft.com/office/drawing/2017/model3d" xmlns:o="urn:schemas-microsoft-com:office:office" xmlns:r="http://schemas.openxmlformats.org/officeDocument/2006/relationships" xmlns:m="http://schemas.openxmlformats.org/officeDocument/2006/math" xmlns:v="urn:schemas-microsoft-com:vml" xmlns:wp14="http://schemas.microsoft.com/office/word/2010/wordprocessingDrawing" xmlns:wp="http://schemas.openxmlformats.org/drawingml/2006/wordprocessingDrawing" xmlns:w10="urn:schemas-microsoft-com:office:word" xmlns:w="http://schemas.openxmlformats.org/wordprocessingml/2006/main" xmlns:w14="http://schemas.microsoft.com/office/word/2010/wordml" xmlns:w15="http://schemas.microsoft.com/office/word/2012/wordml" xmlns:w16cid="http://schemas.microsoft.com/office/word/2016/wordml/cid" xmlns:w16se="http://schemas.microsoft.com/office/word/2015/wordml/symex" xmlns:wpg="http://schemas.microsoft.com/office/word/2010/wordprocessingGroup" xmlns:wpi="http://schemas.microsoft.com/office/word/2010/wordprocessingInk" xmlns:wne="http://schemas.microsoft.com/office/word/2006/wordml" xmlns:wps="http://schemas.microsoft.com/office/word/2010/wordprocessingShape" mc:Ignorable="w14 w15 w16se w16cid wp14">
+<w:ftr xmlns:wpc="http://schemas.microsoft.com/office/word/2010/wordprocessingCanvas" xmlns:mo="http://schemas.microsoft.com/office/mac/office/2008/main" xmlns:mc="http://schemas.openxmlformats.org/markup-compatibility/2006" xmlns:mv="urn:schemas-microsoft-com:mac:vml" xmlns:o="urn:schemas-microsoft-com:office:office" xmlns:r="http://schemas.openxmlformats.org/officeDocument/2006/relationships" xmlns:m="http://schemas.openxmlformats.org/officeDocument/2006/math" xmlns:v="urn:schemas-microsoft-com:vml" xmlns:wp14="http://schemas.microsoft.com/office/word/2010/wordprocessingDrawing" xmlns:wp="http://schemas.openxmlformats.org/drawingml/2006/wordprocessingDrawing" xmlns:w10="urn:schemas-microsoft-com:office:word" xmlns:w="http://schemas.openxmlformats.org/wordprocessingml/2006/main" xmlns:w14="http://schemas.microsoft.com/office/word/2010/wordml" xmlns:w15="http://schemas.microsoft.com/office/word/2012/wordml" xmlns:wpg="http://schemas.microsoft.com/office/word/2010/wordprocessingGroup" xmlns:wpi="http://schemas.microsoft.com/office/word/2010/wordprocessingInk" xmlns:wne="http://schemas.microsoft.com/office/word/2006/wordml" xmlns:wps="http://schemas.microsoft.com/office/word/2010/wordprocessingShape" mc:Ignorable="w14 w15 wp14">
   <w:sdt>
     <w:sdtPr>
       <w:id w:val="-1474448211"/>
@@ -9602,7 +9585,7 @@
                 <w:bCs/>
                 <w:noProof/>
               </w:rPr>
-              <w:t>9</w:t>
+              <w:t>10</w:t>
             </w:r>
             <w:r>
               <w:rPr>
@@ -9647,7 +9630,7 @@
                 <w:bCs/>
                 <w:noProof/>
               </w:rPr>
-              <w:t>11</w:t>
+              <w:t>12</w:t>
             </w:r>
             <w:r>
               <w:rPr>
@@ -9672,7 +9655,7 @@
 </file>
 
 <file path=word/footer2.xml><?xml version="1.0" encoding="utf-8"?>
-<w:ftr xmlns:wpc="http://schemas.microsoft.com/office/word/2010/wordprocessingCanvas" xmlns:cx="http://schemas.microsoft.com/office/drawing/2014/chartex" xmlns:cx1="http://schemas.microsoft.com/office/drawing/2015/9/8/chartex" xmlns:cx2="http://schemas.microsoft.com/office/drawing/2015/10/21/chartex" xmlns:cx3="http://schemas.microsoft.com/office/drawing/2016/5/9/chartex" xmlns:cx4="http://schemas.microsoft.com/office/drawing/2016/5/10/chartex" xmlns:cx5="http://schemas.microsoft.com/office/drawing/2016/5/11/chartex" xmlns:cx6="http://schemas.microsoft.com/office/drawing/2016/5/12/chartex" xmlns:cx7="http://schemas.microsoft.com/office/drawing/2016/5/13/chartex" xmlns:cx8="http://schemas.microsoft.com/office/drawing/2016/5/14/chartex" xmlns:mc="http://schemas.openxmlformats.org/markup-compatibility/2006" xmlns:aink="http://schemas.microsoft.com/office/drawing/2016/ink" xmlns:am3d="http://schemas.microsoft.com/office/drawing/2017/model3d" xmlns:o="urn:schemas-microsoft-com:office:office" xmlns:r="http://schemas.openxmlformats.org/officeDocument/2006/relationships" xmlns:m="http://schemas.openxmlformats.org/officeDocument/2006/math" xmlns:v="urn:schemas-microsoft-com:vml" xmlns:wp14="http://schemas.microsoft.com/office/word/2010/wordprocessingDrawing" xmlns:wp="http://schemas.openxmlformats.org/drawingml/2006/wordprocessingDrawing" xmlns:w10="urn:schemas-microsoft-com:office:word" xmlns:w="http://schemas.openxmlformats.org/wordprocessingml/2006/main" xmlns:w14="http://schemas.microsoft.com/office/word/2010/wordml" xmlns:w15="http://schemas.microsoft.com/office/word/2012/wordml" xmlns:w16cid="http://schemas.microsoft.com/office/word/2016/wordml/cid" xmlns:w16se="http://schemas.microsoft.com/office/word/2015/wordml/symex" xmlns:wpg="http://schemas.microsoft.com/office/word/2010/wordprocessingGroup" xmlns:wpi="http://schemas.microsoft.com/office/word/2010/wordprocessingInk" xmlns:wne="http://schemas.microsoft.com/office/word/2006/wordml" xmlns:wps="http://schemas.microsoft.com/office/word/2010/wordprocessingShape" mc:Ignorable="w14 w15 w16se w16cid wp14">
+<w:ftr xmlns:wpc="http://schemas.microsoft.com/office/word/2010/wordprocessingCanvas" xmlns:mo="http://schemas.microsoft.com/office/mac/office/2008/main" xmlns:mc="http://schemas.openxmlformats.org/markup-compatibility/2006" xmlns:mv="urn:schemas-microsoft-com:mac:vml" xmlns:o="urn:schemas-microsoft-com:office:office" xmlns:r="http://schemas.openxmlformats.org/officeDocument/2006/relationships" xmlns:m="http://schemas.openxmlformats.org/officeDocument/2006/math" xmlns:v="urn:schemas-microsoft-com:vml" xmlns:wp14="http://schemas.microsoft.com/office/word/2010/wordprocessingDrawing" xmlns:wp="http://schemas.openxmlformats.org/drawingml/2006/wordprocessingDrawing" xmlns:w10="urn:schemas-microsoft-com:office:word" xmlns:w="http://schemas.openxmlformats.org/wordprocessingml/2006/main" xmlns:w14="http://schemas.microsoft.com/office/word/2010/wordml" xmlns:w15="http://schemas.microsoft.com/office/word/2012/wordml" xmlns:wpg="http://schemas.microsoft.com/office/word/2010/wordprocessingGroup" xmlns:wpi="http://schemas.microsoft.com/office/word/2010/wordprocessingInk" xmlns:wne="http://schemas.microsoft.com/office/word/2006/wordml" xmlns:wps="http://schemas.microsoft.com/office/word/2010/wordprocessingShape" mc:Ignorable="w14 w15 wp14">
   <w:p>
     <w:pPr>
       <w:pStyle w:val="Footer"/>
@@ -9682,7 +9665,7 @@
 </file>
 
 <file path=word/footnotes.xml><?xml version="1.0" encoding="utf-8"?>
-<w:footnotes xmlns:wpc="http://schemas.microsoft.com/office/word/2010/wordprocessingCanvas" xmlns:cx="http://schemas.microsoft.com/office/drawing/2014/chartex" xmlns:cx1="http://schemas.microsoft.com/office/drawing/2015/9/8/chartex" xmlns:cx2="http://schemas.microsoft.com/office/drawing/2015/10/21/chartex" xmlns:cx3="http://schemas.microsoft.com/office/drawing/2016/5/9/chartex" xmlns:cx4="http://schemas.microsoft.com/office/drawing/2016/5/10/chartex" xmlns:cx5="http://schemas.microsoft.com/office/drawing/2016/5/11/chartex" xmlns:cx6="http://schemas.microsoft.com/office/drawing/2016/5/12/chartex" xmlns:cx7="http://schemas.microsoft.com/office/drawing/2016/5/13/chartex" xmlns:cx8="http://schemas.microsoft.com/office/drawing/2016/5/14/chartex" xmlns:mc="http://schemas.openxmlformats.org/markup-compatibility/2006" xmlns:aink="http://schemas.microsoft.com/office/drawing/2016/ink" xmlns:am3d="http://schemas.microsoft.com/office/drawing/2017/model3d" xmlns:o="urn:schemas-microsoft-com:office:office" xmlns:r="http://schemas.openxmlformats.org/officeDocument/2006/relationships" xmlns:m="http://schemas.openxmlformats.org/officeDocument/2006/math" xmlns:v="urn:schemas-microsoft-com:vml" xmlns:wp14="http://schemas.microsoft.com/office/word/2010/wordprocessingDrawing" xmlns:wp="http://schemas.openxmlformats.org/drawingml/2006/wordprocessingDrawing" xmlns:w10="urn:schemas-microsoft-com:office:word" xmlns:w="http://schemas.openxmlformats.org/wordprocessingml/2006/main" xmlns:w14="http://schemas.microsoft.com/office/word/2010/wordml" xmlns:w15="http://schemas.microsoft.com/office/word/2012/wordml" xmlns:w16cid="http://schemas.microsoft.com/office/word/2016/wordml/cid" xmlns:w16se="http://schemas.microsoft.com/office/word/2015/wordml/symex" xmlns:wpg="http://schemas.microsoft.com/office/word/2010/wordprocessingGroup" xmlns:wpi="http://schemas.microsoft.com/office/word/2010/wordprocessingInk" xmlns:wne="http://schemas.microsoft.com/office/word/2006/wordml" xmlns:wps="http://schemas.microsoft.com/office/word/2010/wordprocessingShape" mc:Ignorable="w14 w15 w16se w16cid wp14">
+<w:footnotes xmlns:wpc="http://schemas.microsoft.com/office/word/2010/wordprocessingCanvas" xmlns:mo="http://schemas.microsoft.com/office/mac/office/2008/main" xmlns:mc="http://schemas.openxmlformats.org/markup-compatibility/2006" xmlns:mv="urn:schemas-microsoft-com:mac:vml" xmlns:o="urn:schemas-microsoft-com:office:office" xmlns:r="http://schemas.openxmlformats.org/officeDocument/2006/relationships" xmlns:m="http://schemas.openxmlformats.org/officeDocument/2006/math" xmlns:v="urn:schemas-microsoft-com:vml" xmlns:wp14="http://schemas.microsoft.com/office/word/2010/wordprocessingDrawing" xmlns:wp="http://schemas.openxmlformats.org/drawingml/2006/wordprocessingDrawing" xmlns:w10="urn:schemas-microsoft-com:office:word" xmlns:w="http://schemas.openxmlformats.org/wordprocessingml/2006/main" xmlns:w14="http://schemas.microsoft.com/office/word/2010/wordml" xmlns:w15="http://schemas.microsoft.com/office/word/2012/wordml" xmlns:wpg="http://schemas.microsoft.com/office/word/2010/wordprocessingGroup" xmlns:wpi="http://schemas.microsoft.com/office/word/2010/wordprocessingInk" xmlns:wne="http://schemas.microsoft.com/office/word/2006/wordml" xmlns:wps="http://schemas.microsoft.com/office/word/2010/wordprocessingShape" mc:Ignorable="w14 w15 wp14">
   <w:footnote w:type="separator" w:id="-1">
     <w:p>
       <w:pPr>
@@ -9707,7 +9690,7 @@
 </file>
 
 <file path=word/header1.xml><?xml version="1.0" encoding="utf-8"?>
-<w:hdr xmlns:wpc="http://schemas.microsoft.com/office/word/2010/wordprocessingCanvas" xmlns:cx="http://schemas.microsoft.com/office/drawing/2014/chartex" xmlns:cx1="http://schemas.microsoft.com/office/drawing/2015/9/8/chartex" xmlns:cx2="http://schemas.microsoft.com/office/drawing/2015/10/21/chartex" xmlns:cx3="http://schemas.microsoft.com/office/drawing/2016/5/9/chartex" xmlns:cx4="http://schemas.microsoft.com/office/drawing/2016/5/10/chartex" xmlns:cx5="http://schemas.microsoft.com/office/drawing/2016/5/11/chartex" xmlns:cx6="http://schemas.microsoft.com/office/drawing/2016/5/12/chartex" xmlns:cx7="http://schemas.microsoft.com/office/drawing/2016/5/13/chartex" xmlns:cx8="http://schemas.microsoft.com/office/drawing/2016/5/14/chartex" xmlns:mc="http://schemas.openxmlformats.org/markup-compatibility/2006" xmlns:aink="http://schemas.microsoft.com/office/drawing/2016/ink" xmlns:am3d="http://schemas.microsoft.com/office/drawing/2017/model3d" xmlns:o="urn:schemas-microsoft-com:office:office" xmlns:r="http://schemas.openxmlformats.org/officeDocument/2006/relationships" xmlns:m="http://schemas.openxmlformats.org/officeDocument/2006/math" xmlns:v="urn:schemas-microsoft-com:vml" xmlns:wp14="http://schemas.microsoft.com/office/word/2010/wordprocessingDrawing" xmlns:wp="http://schemas.openxmlformats.org/drawingml/2006/wordprocessingDrawing" xmlns:w10="urn:schemas-microsoft-com:office:word" xmlns:w="http://schemas.openxmlformats.org/wordprocessingml/2006/main" xmlns:w14="http://schemas.microsoft.com/office/word/2010/wordml" xmlns:w15="http://schemas.microsoft.com/office/word/2012/wordml" xmlns:w16cid="http://schemas.microsoft.com/office/word/2016/wordml/cid" xmlns:w16se="http://schemas.microsoft.com/office/word/2015/wordml/symex" xmlns:wpg="http://schemas.microsoft.com/office/word/2010/wordprocessingGroup" xmlns:wpi="http://schemas.microsoft.com/office/word/2010/wordprocessingInk" xmlns:wne="http://schemas.microsoft.com/office/word/2006/wordml" xmlns:wps="http://schemas.microsoft.com/office/word/2010/wordprocessingShape" mc:Ignorable="w14 w15 w16se w16cid wp14">
+<w:hdr xmlns:wpc="http://schemas.microsoft.com/office/word/2010/wordprocessingCanvas" xmlns:mo="http://schemas.microsoft.com/office/mac/office/2008/main" xmlns:mc="http://schemas.openxmlformats.org/markup-compatibility/2006" xmlns:mv="urn:schemas-microsoft-com:mac:vml" xmlns:o="urn:schemas-microsoft-com:office:office" xmlns:r="http://schemas.openxmlformats.org/officeDocument/2006/relationships" xmlns:m="http://schemas.openxmlformats.org/officeDocument/2006/math" xmlns:v="urn:schemas-microsoft-com:vml" xmlns:wp14="http://schemas.microsoft.com/office/word/2010/wordprocessingDrawing" xmlns:wp="http://schemas.openxmlformats.org/drawingml/2006/wordprocessingDrawing" xmlns:w10="urn:schemas-microsoft-com:office:word" xmlns:w="http://schemas.openxmlformats.org/wordprocessingml/2006/main" xmlns:w14="http://schemas.microsoft.com/office/word/2010/wordml" xmlns:w15="http://schemas.microsoft.com/office/word/2012/wordml" xmlns:wpg="http://schemas.microsoft.com/office/word/2010/wordprocessingGroup" xmlns:wpi="http://schemas.microsoft.com/office/word/2010/wordprocessingInk" xmlns:wne="http://schemas.microsoft.com/office/word/2006/wordml" xmlns:wps="http://schemas.microsoft.com/office/word/2010/wordprocessingShape" mc:Ignorable="w14 w15 wp14">
   <w:p>
     <w:pPr>
       <w:pStyle w:val="Header"/>
@@ -9743,7 +9726,7 @@
 </file>
 
 <file path=word/header2.xml><?xml version="1.0" encoding="utf-8"?>
-<w:hdr xmlns:wpc="http://schemas.microsoft.com/office/word/2010/wordprocessingCanvas" xmlns:cx="http://schemas.microsoft.com/office/drawing/2014/chartex" xmlns:cx1="http://schemas.microsoft.com/office/drawing/2015/9/8/chartex" xmlns:cx2="http://schemas.microsoft.com/office/drawing/2015/10/21/chartex" xmlns:cx3="http://schemas.microsoft.com/office/drawing/2016/5/9/chartex" xmlns:cx4="http://schemas.microsoft.com/office/drawing/2016/5/10/chartex" xmlns:cx5="http://schemas.microsoft.com/office/drawing/2016/5/11/chartex" xmlns:cx6="http://schemas.microsoft.com/office/drawing/2016/5/12/chartex" xmlns:cx7="http://schemas.microsoft.com/office/drawing/2016/5/13/chartex" xmlns:cx8="http://schemas.microsoft.com/office/drawing/2016/5/14/chartex" xmlns:mc="http://schemas.openxmlformats.org/markup-compatibility/2006" xmlns:aink="http://schemas.microsoft.com/office/drawing/2016/ink" xmlns:am3d="http://schemas.microsoft.com/office/drawing/2017/model3d" xmlns:o="urn:schemas-microsoft-com:office:office" xmlns:r="http://schemas.openxmlformats.org/officeDocument/2006/relationships" xmlns:m="http://schemas.openxmlformats.org/officeDocument/2006/math" xmlns:v="urn:schemas-microsoft-com:vml" xmlns:wp14="http://schemas.microsoft.com/office/word/2010/wordprocessingDrawing" xmlns:wp="http://schemas.openxmlformats.org/drawingml/2006/wordprocessingDrawing" xmlns:w10="urn:schemas-microsoft-com:office:word" xmlns:w="http://schemas.openxmlformats.org/wordprocessingml/2006/main" xmlns:w14="http://schemas.microsoft.com/office/word/2010/wordml" xmlns:w15="http://schemas.microsoft.com/office/word/2012/wordml" xmlns:w16cid="http://schemas.microsoft.com/office/word/2016/wordml/cid" xmlns:w16se="http://schemas.microsoft.com/office/word/2015/wordml/symex" xmlns:wpg="http://schemas.microsoft.com/office/word/2010/wordprocessingGroup" xmlns:wpi="http://schemas.microsoft.com/office/word/2010/wordprocessingInk" xmlns:wne="http://schemas.microsoft.com/office/word/2006/wordml" xmlns:wps="http://schemas.microsoft.com/office/word/2010/wordprocessingShape" mc:Ignorable="w14 w15 w16se w16cid wp14">
+<w:hdr xmlns:wpc="http://schemas.microsoft.com/office/word/2010/wordprocessingCanvas" xmlns:mo="http://schemas.microsoft.com/office/mac/office/2008/main" xmlns:mc="http://schemas.openxmlformats.org/markup-compatibility/2006" xmlns:mv="urn:schemas-microsoft-com:mac:vml" xmlns:o="urn:schemas-microsoft-com:office:office" xmlns:r="http://schemas.openxmlformats.org/officeDocument/2006/relationships" xmlns:m="http://schemas.openxmlformats.org/officeDocument/2006/math" xmlns:v="urn:schemas-microsoft-com:vml" xmlns:wp14="http://schemas.microsoft.com/office/word/2010/wordprocessingDrawing" xmlns:wp="http://schemas.openxmlformats.org/drawingml/2006/wordprocessingDrawing" xmlns:w10="urn:schemas-microsoft-com:office:word" xmlns:w="http://schemas.openxmlformats.org/wordprocessingml/2006/main" xmlns:w14="http://schemas.microsoft.com/office/word/2010/wordml" xmlns:w15="http://schemas.microsoft.com/office/word/2012/wordml" xmlns:wpg="http://schemas.microsoft.com/office/word/2010/wordprocessingGroup" xmlns:wpi="http://schemas.microsoft.com/office/word/2010/wordprocessingInk" xmlns:wne="http://schemas.microsoft.com/office/word/2006/wordml" xmlns:wps="http://schemas.microsoft.com/office/word/2010/wordprocessingShape" mc:Ignorable="w14 w15 wp14">
   <w:p>
     <w:pPr>
       <w:pStyle w:val="Header"/>
@@ -9758,121 +9741,8 @@
 </file>
 
 <file path=word/numbering.xml><?xml version="1.0" encoding="utf-8"?>
-<w:numbering xmlns:wpc="http://schemas.microsoft.com/office/word/2010/wordprocessingCanvas" xmlns:cx="http://schemas.microsoft.com/office/drawing/2014/chartex" xmlns:cx1="http://schemas.microsoft.com/office/drawing/2015/9/8/chartex" xmlns:cx2="http://schemas.microsoft.com/office/drawing/2015/10/21/chartex" xmlns:cx3="http://schemas.microsoft.com/office/drawing/2016/5/9/chartex" xmlns:cx4="http://schemas.microsoft.com/office/drawing/2016/5/10/chartex" xmlns:cx5="http://schemas.microsoft.com/office/drawing/2016/5/11/chartex" xmlns:cx6="http://schemas.microsoft.com/office/drawing/2016/5/12/chartex" xmlns:cx7="http://schemas.microsoft.com/office/drawing/2016/5/13/chartex" xmlns:cx8="http://schemas.microsoft.com/office/drawing/2016/5/14/chartex" xmlns:mc="http://schemas.openxmlformats.org/markup-compatibility/2006" xmlns:aink="http://schemas.microsoft.com/office/drawing/2016/ink" xmlns:am3d="http://schemas.microsoft.com/office/drawing/2017/model3d" xmlns:o="urn:schemas-microsoft-com:office:office" xmlns:r="http://schemas.openxmlformats.org/officeDocument/2006/relationships" xmlns:m="http://schemas.openxmlformats.org/officeDocument/2006/math" xmlns:v="urn:schemas-microsoft-com:vml" xmlns:wp14="http://schemas.microsoft.com/office/word/2010/wordprocessingDrawing" xmlns:wp="http://schemas.openxmlformats.org/drawingml/2006/wordprocessingDrawing" xmlns:w10="urn:schemas-microsoft-com:office:word" xmlns:w="http://schemas.openxmlformats.org/wordprocessingml/2006/main" xmlns:w14="http://schemas.microsoft.com/office/word/2010/wordml" xmlns:w15="http://schemas.microsoft.com/office/word/2012/wordml" xmlns:w16cid="http://schemas.microsoft.com/office/word/2016/wordml/cid" xmlns:w16se="http://schemas.microsoft.com/office/word/2015/wordml/symex" xmlns:wpg="http://schemas.microsoft.com/office/word/2010/wordprocessingGroup" xmlns:wpi="http://schemas.microsoft.com/office/word/2010/wordprocessingInk" xmlns:wne="http://schemas.microsoft.com/office/word/2006/wordml" xmlns:wps="http://schemas.microsoft.com/office/word/2010/wordprocessingShape" mc:Ignorable="w14 w15 w16se w16cid wp14">
-  <w:abstractNum w:abstractNumId="0" w15:restartNumberingAfterBreak="0">
-    <w:nsid w:val="01525FA4"/>
-    <w:multiLevelType w:val="hybridMultilevel"/>
-    <w:tmpl w:val="BF965066"/>
-    <w:lvl w:ilvl="0" w:tplc="04090001">
-      <w:start w:val="1"/>
-      <w:numFmt w:val="bullet"/>
-      <w:lvlText w:val=""/>
-      <w:lvlJc w:val="left"/>
-      <w:pPr>
-        <w:ind w:left="720" w:hanging="360"/>
-      </w:pPr>
-      <w:rPr>
-        <w:rFonts w:ascii="Symbol" w:hAnsi="Symbol" w:hint="default"/>
-      </w:rPr>
-    </w:lvl>
-    <w:lvl w:ilvl="1" w:tplc="04090003" w:tentative="1">
-      <w:start w:val="1"/>
-      <w:numFmt w:val="bullet"/>
-      <w:lvlText w:val="o"/>
-      <w:lvlJc w:val="left"/>
-      <w:pPr>
-        <w:ind w:left="1440" w:hanging="360"/>
-      </w:pPr>
-      <w:rPr>
-        <w:rFonts w:ascii="Courier New" w:hAnsi="Courier New" w:cs="Courier New" w:hint="default"/>
-      </w:rPr>
-    </w:lvl>
-    <w:lvl w:ilvl="2" w:tplc="04090005" w:tentative="1">
-      <w:start w:val="1"/>
-      <w:numFmt w:val="bullet"/>
-      <w:lvlText w:val=""/>
-      <w:lvlJc w:val="left"/>
-      <w:pPr>
-        <w:ind w:left="2160" w:hanging="360"/>
-      </w:pPr>
-      <w:rPr>
-        <w:rFonts w:ascii="Wingdings" w:hAnsi="Wingdings" w:hint="default"/>
-      </w:rPr>
-    </w:lvl>
-    <w:lvl w:ilvl="3" w:tplc="04090001" w:tentative="1">
-      <w:start w:val="1"/>
-      <w:numFmt w:val="bullet"/>
-      <w:lvlText w:val=""/>
-      <w:lvlJc w:val="left"/>
-      <w:pPr>
-        <w:ind w:left="2880" w:hanging="360"/>
-      </w:pPr>
-      <w:rPr>
-        <w:rFonts w:ascii="Symbol" w:hAnsi="Symbol" w:hint="default"/>
-      </w:rPr>
-    </w:lvl>
-    <w:lvl w:ilvl="4" w:tplc="04090003" w:tentative="1">
-      <w:start w:val="1"/>
-      <w:numFmt w:val="bullet"/>
-      <w:lvlText w:val="o"/>
-      <w:lvlJc w:val="left"/>
-      <w:pPr>
-        <w:ind w:left="3600" w:hanging="360"/>
-      </w:pPr>
-      <w:rPr>
-        <w:rFonts w:ascii="Courier New" w:hAnsi="Courier New" w:cs="Courier New" w:hint="default"/>
-      </w:rPr>
-    </w:lvl>
-    <w:lvl w:ilvl="5" w:tplc="04090005" w:tentative="1">
-      <w:start w:val="1"/>
-      <w:numFmt w:val="bullet"/>
-      <w:lvlText w:val=""/>
-      <w:lvlJc w:val="left"/>
-      <w:pPr>
-        <w:ind w:left="4320" w:hanging="360"/>
-      </w:pPr>
-      <w:rPr>
-        <w:rFonts w:ascii="Wingdings" w:hAnsi="Wingdings" w:hint="default"/>
-      </w:rPr>
-    </w:lvl>
-    <w:lvl w:ilvl="6" w:tplc="04090001" w:tentative="1">
-      <w:start w:val="1"/>
-      <w:numFmt w:val="bullet"/>
-      <w:lvlText w:val=""/>
-      <w:lvlJc w:val="left"/>
-      <w:pPr>
-        <w:ind w:left="5040" w:hanging="360"/>
-      </w:pPr>
-      <w:rPr>
-        <w:rFonts w:ascii="Symbol" w:hAnsi="Symbol" w:hint="default"/>
-      </w:rPr>
-    </w:lvl>
-    <w:lvl w:ilvl="7" w:tplc="04090003" w:tentative="1">
-      <w:start w:val="1"/>
-      <w:numFmt w:val="bullet"/>
-      <w:lvlText w:val="o"/>
-      <w:lvlJc w:val="left"/>
-      <w:pPr>
-        <w:ind w:left="5760" w:hanging="360"/>
-      </w:pPr>
-      <w:rPr>
-        <w:rFonts w:ascii="Courier New" w:hAnsi="Courier New" w:cs="Courier New" w:hint="default"/>
-      </w:rPr>
-    </w:lvl>
-    <w:lvl w:ilvl="8" w:tplc="04090005" w:tentative="1">
-      <w:start w:val="1"/>
-      <w:numFmt w:val="bullet"/>
-      <w:lvlText w:val=""/>
-      <w:lvlJc w:val="left"/>
-      <w:pPr>
-        <w:ind w:left="6480" w:hanging="360"/>
-      </w:pPr>
-      <w:rPr>
-        <w:rFonts w:ascii="Wingdings" w:hAnsi="Wingdings" w:hint="default"/>
-      </w:rPr>
-    </w:lvl>
-  </w:abstractNum>
-  <w:abstractNum w:abstractNumId="1" w15:restartNumberingAfterBreak="0">
+<w:numbering xmlns:wpc="http://schemas.microsoft.com/office/word/2010/wordprocessingCanvas" xmlns:mo="http://schemas.microsoft.com/office/mac/office/2008/main" xmlns:mc="http://schemas.openxmlformats.org/markup-compatibility/2006" xmlns:mv="urn:schemas-microsoft-com:mac:vml" xmlns:o="urn:schemas-microsoft-com:office:office" xmlns:r="http://schemas.openxmlformats.org/officeDocument/2006/relationships" xmlns:m="http://schemas.openxmlformats.org/officeDocument/2006/math" xmlns:v="urn:schemas-microsoft-com:vml" xmlns:wp14="http://schemas.microsoft.com/office/word/2010/wordprocessingDrawing" xmlns:wp="http://schemas.openxmlformats.org/drawingml/2006/wordprocessingDrawing" xmlns:w10="urn:schemas-microsoft-com:office:word" xmlns:w="http://schemas.openxmlformats.org/wordprocessingml/2006/main" xmlns:w14="http://schemas.microsoft.com/office/word/2010/wordml" xmlns:w15="http://schemas.microsoft.com/office/word/2012/wordml" xmlns:wpg="http://schemas.microsoft.com/office/word/2010/wordprocessingGroup" xmlns:wpi="http://schemas.microsoft.com/office/word/2010/wordprocessingInk" xmlns:wne="http://schemas.microsoft.com/office/word/2006/wordml" xmlns:wps="http://schemas.microsoft.com/office/word/2010/wordprocessingShape" mc:Ignorable="w14 w15 wp14">
+  <w:abstractNum w:abstractNumId="0">
     <w:nsid w:val="05CB7CE5"/>
     <w:multiLevelType w:val="hybridMultilevel"/>
     <w:tmpl w:val="7E74AC3A"/>
@@ -9985,7 +9855,7 @@
       </w:rPr>
     </w:lvl>
   </w:abstractNum>
-  <w:abstractNum w:abstractNumId="2" w15:restartNumberingAfterBreak="0">
+  <w:abstractNum w:abstractNumId="1">
     <w:nsid w:val="087C3719"/>
     <w:multiLevelType w:val="hybridMultilevel"/>
     <w:tmpl w:val="060A0964"/>
@@ -10076,7 +9946,7 @@
       </w:pPr>
     </w:lvl>
   </w:abstractNum>
-  <w:abstractNum w:abstractNumId="3" w15:restartNumberingAfterBreak="0">
+  <w:abstractNum w:abstractNumId="2">
     <w:nsid w:val="1F1E687D"/>
     <w:multiLevelType w:val="hybridMultilevel"/>
     <w:tmpl w:val="4D3E979A"/>
@@ -10166,7 +10036,7 @@
       </w:pPr>
     </w:lvl>
   </w:abstractNum>
-  <w:abstractNum w:abstractNumId="4" w15:restartNumberingAfterBreak="0">
+  <w:abstractNum w:abstractNumId="3">
     <w:nsid w:val="210916E5"/>
     <w:multiLevelType w:val="hybridMultilevel"/>
     <w:tmpl w:val="E8525354"/>
@@ -10279,7 +10149,7 @@
       </w:rPr>
     </w:lvl>
   </w:abstractNum>
-  <w:abstractNum w:abstractNumId="5" w15:restartNumberingAfterBreak="0">
+  <w:abstractNum w:abstractNumId="4">
     <w:nsid w:val="2EDD134B"/>
     <w:multiLevelType w:val="hybridMultilevel"/>
     <w:tmpl w:val="B422087E"/>
@@ -10392,7 +10262,7 @@
       </w:rPr>
     </w:lvl>
   </w:abstractNum>
-  <w:abstractNum w:abstractNumId="6" w15:restartNumberingAfterBreak="0">
+  <w:abstractNum w:abstractNumId="5">
     <w:nsid w:val="58C71049"/>
     <w:multiLevelType w:val="hybridMultilevel"/>
     <w:tmpl w:val="D06079CE"/>
@@ -10505,7 +10375,7 @@
       </w:rPr>
     </w:lvl>
   </w:abstractNum>
-  <w:abstractNum w:abstractNumId="7" w15:restartNumberingAfterBreak="0">
+  <w:abstractNum w:abstractNumId="6">
     <w:nsid w:val="5AA36664"/>
     <w:multiLevelType w:val="hybridMultilevel"/>
     <w:tmpl w:val="A92444F4"/>
@@ -10618,7 +10488,7 @@
       </w:rPr>
     </w:lvl>
   </w:abstractNum>
-  <w:abstractNum w:abstractNumId="8" w15:restartNumberingAfterBreak="0">
+  <w:abstractNum w:abstractNumId="7">
     <w:nsid w:val="5C724FD1"/>
     <w:multiLevelType w:val="hybridMultilevel"/>
     <w:tmpl w:val="060A0964"/>
@@ -10709,7 +10579,7 @@
       </w:pPr>
     </w:lvl>
   </w:abstractNum>
-  <w:abstractNum w:abstractNumId="9" w15:restartNumberingAfterBreak="0">
+  <w:abstractNum w:abstractNumId="8">
     <w:nsid w:val="5DCA4C3B"/>
     <w:multiLevelType w:val="hybridMultilevel"/>
     <w:tmpl w:val="8ED621BE"/>
@@ -10822,7 +10692,7 @@
       </w:rPr>
     </w:lvl>
   </w:abstractNum>
-  <w:abstractNum w:abstractNumId="10" w15:restartNumberingAfterBreak="0">
+  <w:abstractNum w:abstractNumId="9">
     <w:nsid w:val="5DCF2685"/>
     <w:multiLevelType w:val="hybridMultilevel"/>
     <w:tmpl w:val="D3169710"/>
@@ -10935,7 +10805,7 @@
       </w:rPr>
     </w:lvl>
   </w:abstractNum>
-  <w:abstractNum w:abstractNumId="11" w15:restartNumberingAfterBreak="0">
+  <w:abstractNum w:abstractNumId="10">
     <w:nsid w:val="65595C31"/>
     <w:multiLevelType w:val="hybridMultilevel"/>
     <w:tmpl w:val="27E03CDE"/>
@@ -11048,7 +10918,7 @@
       </w:rPr>
     </w:lvl>
   </w:abstractNum>
-  <w:abstractNum w:abstractNumId="12" w15:restartNumberingAfterBreak="0">
+  <w:abstractNum w:abstractNumId="11">
     <w:nsid w:val="68D63353"/>
     <w:multiLevelType w:val="hybridMultilevel"/>
     <w:tmpl w:val="4BB0F182"/>
@@ -11161,7 +11031,7 @@
       </w:rPr>
     </w:lvl>
   </w:abstractNum>
-  <w:abstractNum w:abstractNumId="13" w15:restartNumberingAfterBreak="0">
+  <w:abstractNum w:abstractNumId="12">
     <w:nsid w:val="68E02DA9"/>
     <w:multiLevelType w:val="hybridMultilevel"/>
     <w:tmpl w:val="C1EAAB94"/>
@@ -11274,7 +11144,7 @@
       </w:rPr>
     </w:lvl>
   </w:abstractNum>
-  <w:abstractNum w:abstractNumId="14" w15:restartNumberingAfterBreak="0">
+  <w:abstractNum w:abstractNumId="13">
     <w:nsid w:val="6B96389A"/>
     <w:multiLevelType w:val="hybridMultilevel"/>
     <w:tmpl w:val="3D648420"/>
@@ -11364,7 +11234,7 @@
       </w:pPr>
     </w:lvl>
   </w:abstractNum>
-  <w:abstractNum w:abstractNumId="15" w15:restartNumberingAfterBreak="0">
+  <w:abstractNum w:abstractNumId="14">
     <w:nsid w:val="79516AFE"/>
     <w:multiLevelType w:val="multilevel"/>
     <w:tmpl w:val="D8FA9D4E"/>
@@ -11486,52 +11356,52 @@
     </w:lvl>
   </w:abstractNum>
   <w:num w:numId="1">
+    <w:abstractNumId w:val="2"/>
+  </w:num>
+  <w:num w:numId="2">
+    <w:abstractNumId w:val="14"/>
+  </w:num>
+  <w:num w:numId="3">
+    <w:abstractNumId w:val="4"/>
+  </w:num>
+  <w:num w:numId="4">
+    <w:abstractNumId w:val="13"/>
+  </w:num>
+  <w:num w:numId="5">
+    <w:abstractNumId w:val="1"/>
+  </w:num>
+  <w:num w:numId="6">
+    <w:abstractNumId w:val="7"/>
+  </w:num>
+  <w:num w:numId="7">
+    <w:abstractNumId w:val="11"/>
+  </w:num>
+  <w:num w:numId="8">
+    <w:abstractNumId w:val="0"/>
+  </w:num>
+  <w:num w:numId="9">
+    <w:abstractNumId w:val="10"/>
+  </w:num>
+  <w:num w:numId="10">
     <w:abstractNumId w:val="3"/>
   </w:num>
-  <w:num w:numId="2">
-    <w:abstractNumId w:val="15"/>
+  <w:num w:numId="11">
+    <w:abstractNumId w:val="6"/>
   </w:num>
-  <w:num w:numId="3">
+  <w:num w:numId="12">
+    <w:abstractNumId w:val="8"/>
+  </w:num>
+  <w:num w:numId="13">
     <w:abstractNumId w:val="5"/>
   </w:num>
-  <w:num w:numId="4">
-    <w:abstractNumId w:val="14"/>
+  <w:num w:numId="14">
+    <w:abstractNumId w:val="9"/>
   </w:num>
-  <w:num w:numId="5">
-    <w:abstractNumId w:val="2"/>
-  </w:num>
-  <w:num w:numId="6">
-    <w:abstractNumId w:val="8"/>
-  </w:num>
-  <w:num w:numId="7">
+  <w:num w:numId="15">
     <w:abstractNumId w:val="12"/>
   </w:num>
-  <w:num w:numId="8">
-    <w:abstractNumId w:val="1"/>
-  </w:num>
-  <w:num w:numId="9">
-    <w:abstractNumId w:val="11"/>
-  </w:num>
-  <w:num w:numId="10">
-    <w:abstractNumId w:val="4"/>
-  </w:num>
-  <w:num w:numId="11">
-    <w:abstractNumId w:val="7"/>
-  </w:num>
-  <w:num w:numId="12">
-    <w:abstractNumId w:val="9"/>
-  </w:num>
-  <w:num w:numId="13">
-    <w:abstractNumId w:val="6"/>
-  </w:num>
-  <w:num w:numId="14">
-    <w:abstractNumId w:val="10"/>
-  </w:num>
-  <w:num w:numId="15">
-    <w:abstractNumId w:val="13"/>
-  </w:num>
   <w:num w:numId="16">
-    <w:abstractNumId w:val="15"/>
+    <w:abstractNumId w:val="14"/>
     <w:lvlOverride w:ilvl="0">
       <w:startOverride w:val="1"/>
     </w:lvlOverride>
@@ -11561,7 +11431,7 @@
     </w:lvlOverride>
   </w:num>
   <w:num w:numId="17">
-    <w:abstractNumId w:val="2"/>
+    <w:abstractNumId w:val="1"/>
     <w:lvlOverride w:ilvl="0">
       <w:startOverride w:val="1"/>
     </w:lvlOverride>
@@ -11590,14 +11460,11 @@
       <w:startOverride w:val="1"/>
     </w:lvlOverride>
   </w:num>
-  <w:num w:numId="18">
-    <w:abstractNumId w:val="0"/>
-  </w:num>
 </w:numbering>
 </file>
 
 <file path=word/styles.xml><?xml version="1.0" encoding="utf-8"?>
-<w:styles xmlns:mc="http://schemas.openxmlformats.org/markup-compatibility/2006" xmlns:r="http://schemas.openxmlformats.org/officeDocument/2006/relationships" xmlns:w="http://schemas.openxmlformats.org/wordprocessingml/2006/main" xmlns:w14="http://schemas.microsoft.com/office/word/2010/wordml" xmlns:w15="http://schemas.microsoft.com/office/word/2012/wordml" xmlns:w16cid="http://schemas.microsoft.com/office/word/2016/wordml/cid" xmlns:w16se="http://schemas.microsoft.com/office/word/2015/wordml/symex" mc:Ignorable="w14 w15 w16se w16cid">
+<w:styles xmlns:mc="http://schemas.openxmlformats.org/markup-compatibility/2006" xmlns:r="http://schemas.openxmlformats.org/officeDocument/2006/relationships" xmlns:w="http://schemas.openxmlformats.org/wordprocessingml/2006/main" xmlns:w14="http://schemas.microsoft.com/office/word/2010/wordml" xmlns:w15="http://schemas.microsoft.com/office/word/2012/wordml" mc:Ignorable="w14 w15">
   <w:docDefaults>
     <w:rPrDefault>
       <w:rPr>
@@ -11613,7 +11480,7 @@
       </w:pPr>
     </w:pPrDefault>
   </w:docDefaults>
-  <w:latentStyles w:defLockedState="0" w:defUIPriority="99" w:defSemiHidden="0" w:defUnhideWhenUsed="0" w:defQFormat="0" w:count="375">
+  <w:latentStyles w:defLockedState="0" w:defUIPriority="99" w:defSemiHidden="0" w:defUnhideWhenUsed="0" w:defQFormat="0" w:count="382">
     <w:lsdException w:name="Normal" w:uiPriority="0" w:qFormat="1"/>
     <w:lsdException w:name="heading 1" w:uiPriority="9" w:qFormat="1"/>
     <w:lsdException w:name="heading 2" w:semiHidden="1" w:uiPriority="9" w:unhideWhenUsed="1" w:qFormat="1"/>
@@ -11987,8 +11854,6 @@
     <w:lsdException w:name="List Table 7 Colorful Accent 6" w:uiPriority="52"/>
     <w:lsdException w:name="Mention" w:semiHidden="1" w:unhideWhenUsed="1"/>
     <w:lsdException w:name="Smart Hyperlink" w:semiHidden="1" w:unhideWhenUsed="1"/>
-    <w:lsdException w:name="Hashtag" w:semiHidden="1" w:unhideWhenUsed="1"/>
-    <w:lsdException w:name="Unresolved Mention" w:semiHidden="1" w:unhideWhenUsed="1"/>
   </w:latentStyles>
   <w:style w:type="paragraph" w:default="1" w:styleId="Normal">
     <w:name w:val="Normal"/>
@@ -12186,6 +12051,7 @@
       <w:lang w:val="en-AU"/>
     </w:rPr>
     <w:tblPr>
+      <w:tblInd w:w="0" w:type="dxa"/>
       <w:tblBorders>
         <w:top w:val="single" w:sz="4" w:space="0" w:color="auto"/>
         <w:left w:val="single" w:sz="4" w:space="0" w:color="auto"/>
@@ -12194,6 +12060,12 @@
         <w:insideH w:val="single" w:sz="4" w:space="0" w:color="auto"/>
         <w:insideV w:val="single" w:sz="4" w:space="0" w:color="auto"/>
       </w:tblBorders>
+      <w:tblCellMar>
+        <w:top w:w="0" w:type="dxa"/>
+        <w:left w:w="108" w:type="dxa"/>
+        <w:bottom w:w="0" w:type="dxa"/>
+        <w:right w:w="108" w:type="dxa"/>
+      </w:tblCellMar>
     </w:tblPr>
   </w:style>
   <w:style w:type="character" w:customStyle="1" w:styleId="Heading1Char">
@@ -12539,7 +12411,7 @@
 </file>
 
 <file path=customXml/itemProps1.xml><?xml version="1.0" encoding="utf-8"?>
-<ds:datastoreItem xmlns:ds="http://schemas.openxmlformats.org/officeDocument/2006/customXml" ds:itemID="{65945C7E-B685-401C-9CF8-1FA7DDA9ADC0}">
+<ds:datastoreItem xmlns:ds="http://schemas.openxmlformats.org/officeDocument/2006/customXml" ds:itemID="{543DE128-A6BC-9A4F-9670-CD9E1B358AFA}">
   <ds:schemaRefs>
     <ds:schemaRef ds:uri="http://schemas.openxmlformats.org/officeDocument/2006/bibliography"/>
   </ds:schemaRefs>

</xml_diff>